<commit_message>
lala workin on tron
</commit_message>
<xml_diff>
--- a/MECHTRON 3TA4 Summary.docx
+++ b/MECHTRON 3TA4 Summary.docx
@@ -5,6 +5,7 @@
     <w:p>
       <w:pPr>
         <w:pStyle w:val="Title"/>
+        <w:ind w:left="1440" w:hanging="1440"/>
       </w:pPr>
       <w:r>
         <w:t>MECHTRON 3TA4</w:t>
@@ -32,8 +33,13 @@
         <w:t xml:space="preserve"> </w:t>
       </w:r>
       <w:r>
-        <w:t>Mark Lawford</w:t>
-      </w:r>
+        <w:t xml:space="preserve">Mark </w:t>
+      </w:r>
+      <w:proofErr w:type="spellStart"/>
+      <w:r>
+        <w:t>Lawford</w:t>
+      </w:r>
+      <w:proofErr w:type="spellEnd"/>
     </w:p>
     <w:p>
       <w:pPr>
@@ -170,7 +176,7 @@
           <w:r>
             <w:fldChar w:fldCharType="separate"/>
           </w:r>
-          <w:hyperlink w:anchor="_Toc404040759" w:history="1">
+          <w:hyperlink w:anchor="_Toc405721467" w:history="1">
             <w:r>
               <w:rPr>
                 <w:rStyle w:val="Hyperlink"/>
@@ -197,7 +203,7 @@
                 <w:noProof/>
                 <w:webHidden/>
               </w:rPr>
-              <w:instrText xml:space="preserve"> PAGEREF _Toc404040759 \h </w:instrText>
+              <w:instrText xml:space="preserve"> PAGEREF _Toc405721467 \h </w:instrText>
             </w:r>
             <w:r>
               <w:rPr>
@@ -241,7 +247,7 @@
               <w:lang w:eastAsia="en-CA"/>
             </w:rPr>
           </w:pPr>
-          <w:hyperlink w:anchor="_Toc404040760" w:history="1">
+          <w:hyperlink w:anchor="_Toc405721468" w:history="1">
             <w:r>
               <w:rPr>
                 <w:rStyle w:val="Hyperlink"/>
@@ -268,7 +274,7 @@
                 <w:noProof/>
                 <w:webHidden/>
               </w:rPr>
-              <w:instrText xml:space="preserve"> PAGEREF _Toc404040760 \h </w:instrText>
+              <w:instrText xml:space="preserve"> PAGEREF _Toc405721468 \h </w:instrText>
             </w:r>
             <w:r>
               <w:rPr>
@@ -312,7 +318,7 @@
               <w:lang w:eastAsia="en-CA"/>
             </w:rPr>
           </w:pPr>
-          <w:hyperlink w:anchor="_Toc404040761" w:history="1">
+          <w:hyperlink w:anchor="_Toc405721469" w:history="1">
             <w:r>
               <w:rPr>
                 <w:rStyle w:val="Hyperlink"/>
@@ -339,7 +345,7 @@
                 <w:noProof/>
                 <w:webHidden/>
               </w:rPr>
-              <w:instrText xml:space="preserve"> PAGEREF _Toc404040761 \h </w:instrText>
+              <w:instrText xml:space="preserve"> PAGEREF _Toc405721469 \h </w:instrText>
             </w:r>
             <w:r>
               <w:rPr>
@@ -383,7 +389,7 @@
               <w:lang w:eastAsia="en-CA"/>
             </w:rPr>
           </w:pPr>
-          <w:hyperlink w:anchor="_Toc404040762" w:history="1">
+          <w:hyperlink w:anchor="_Toc405721470" w:history="1">
             <w:r>
               <w:rPr>
                 <w:rStyle w:val="Hyperlink"/>
@@ -410,7 +416,7 @@
                 <w:noProof/>
                 <w:webHidden/>
               </w:rPr>
-              <w:instrText xml:space="preserve"> PAGEREF _Toc404040762 \h </w:instrText>
+              <w:instrText xml:space="preserve"> PAGEREF _Toc405721470 \h </w:instrText>
             </w:r>
             <w:r>
               <w:rPr>
@@ -454,7 +460,7 @@
               <w:lang w:eastAsia="en-CA"/>
             </w:rPr>
           </w:pPr>
-          <w:hyperlink w:anchor="_Toc404040763" w:history="1">
+          <w:hyperlink w:anchor="_Toc405721471" w:history="1">
             <w:r>
               <w:rPr>
                 <w:rStyle w:val="Hyperlink"/>
@@ -481,7 +487,7 @@
                 <w:noProof/>
                 <w:webHidden/>
               </w:rPr>
-              <w:instrText xml:space="preserve"> PAGEREF _Toc404040763 \h </w:instrText>
+              <w:instrText xml:space="preserve"> PAGEREF _Toc405721471 \h </w:instrText>
             </w:r>
             <w:r>
               <w:rPr>
@@ -502,6 +508,77 @@
                 <w:webHidden/>
               </w:rPr>
               <w:t>2</w:t>
+            </w:r>
+            <w:r>
+              <w:rPr>
+                <w:noProof/>
+                <w:webHidden/>
+              </w:rPr>
+              <w:fldChar w:fldCharType="end"/>
+            </w:r>
+          </w:hyperlink>
+        </w:p>
+        <w:p>
+          <w:pPr>
+            <w:pStyle w:val="TOC1"/>
+            <w:tabs>
+              <w:tab w:val="right" w:leader="dot" w:pos="9350"/>
+            </w:tabs>
+            <w:rPr>
+              <w:rFonts w:asciiTheme="minorHAnsi" w:eastAsiaTheme="minorEastAsia" w:hAnsiTheme="minorHAnsi"/>
+              <w:noProof/>
+              <w:sz w:val="22"/>
+              <w:lang w:eastAsia="en-CA"/>
+            </w:rPr>
+          </w:pPr>
+          <w:hyperlink w:anchor="_Toc405721472" w:history="1">
+            <w:r>
+              <w:rPr>
+                <w:rStyle w:val="Hyperlink"/>
+                <w:noProof/>
+              </w:rPr>
+              <w:t>Stepper Motors</w:t>
+            </w:r>
+            <w:r>
+              <w:rPr>
+                <w:noProof/>
+                <w:webHidden/>
+              </w:rPr>
+              <w:tab/>
+            </w:r>
+            <w:r>
+              <w:rPr>
+                <w:noProof/>
+                <w:webHidden/>
+              </w:rPr>
+              <w:fldChar w:fldCharType="begin"/>
+            </w:r>
+            <w:r>
+              <w:rPr>
+                <w:noProof/>
+                <w:webHidden/>
+              </w:rPr>
+              <w:instrText xml:space="preserve"> PAGEREF _Toc405721472 \h </w:instrText>
+            </w:r>
+            <w:r>
+              <w:rPr>
+                <w:noProof/>
+                <w:webHidden/>
+              </w:rPr>
+            </w:r>
+            <w:r>
+              <w:rPr>
+                <w:noProof/>
+                <w:webHidden/>
+              </w:rPr>
+              <w:fldChar w:fldCharType="separate"/>
+            </w:r>
+            <w:r>
+              <w:rPr>
+                <w:noProof/>
+                <w:webHidden/>
+              </w:rPr>
+              <w:t>4</w:t>
             </w:r>
             <w:r>
               <w:rPr>
@@ -528,7 +605,7 @@
       <w:pPr>
         <w:pStyle w:val="Heading1"/>
       </w:pPr>
-      <w:bookmarkStart w:id="0" w:name="_Toc404040759"/>
+      <w:bookmarkStart w:id="0" w:name="_Toc405721467"/>
       <w:r>
         <w:t>Chapter</w:t>
       </w:r>
@@ -629,7 +706,7 @@
           <v:shape id="_x0000_i1025" type="#_x0000_t75" style="width:130.75pt;height:31.1pt" o:ole="">
             <v:imagedata r:id="rId11" o:title=""/>
           </v:shape>
-          <o:OLEObject Type="Embed" ProgID="Equation.DSMT4" ShapeID="_x0000_i1025" DrawAspect="Content" ObjectID="_1478031781" r:id="rId12"/>
+          <o:OLEObject Type="Embed" ProgID="Equation.DSMT4" ShapeID="_x0000_i1025" DrawAspect="Content" ObjectID="_1479470208" r:id="rId12"/>
         </w:object>
       </w:r>
     </w:p>
@@ -648,7 +725,7 @@
           <v:shape id="_x0000_i1026" type="#_x0000_t75" style="width:97.9pt;height:32.85pt" o:ole="">
             <v:imagedata r:id="rId13" o:title=""/>
           </v:shape>
-          <o:OLEObject Type="Embed" ProgID="Equation.DSMT4" ShapeID="_x0000_i1026" DrawAspect="Content" ObjectID="_1478031782" r:id="rId14"/>
+          <o:OLEObject Type="Embed" ProgID="Equation.DSMT4" ShapeID="_x0000_i1026" DrawAspect="Content" ObjectID="_1479470209" r:id="rId14"/>
         </w:object>
       </w:r>
     </w:p>
@@ -656,7 +733,7 @@
       <w:pPr>
         <w:pStyle w:val="Heading2"/>
       </w:pPr>
-      <w:bookmarkStart w:id="1" w:name="_Toc404040760"/>
+      <w:bookmarkStart w:id="1" w:name="_Toc405721468"/>
       <w:r>
         <w:t>Design Metrics</w:t>
       </w:r>
@@ -741,7 +818,7 @@
       <w:pPr>
         <w:pStyle w:val="Heading1"/>
       </w:pPr>
-      <w:bookmarkStart w:id="2" w:name="_Toc404040761"/>
+      <w:bookmarkStart w:id="2" w:name="_Toc405721469"/>
       <w:r>
         <w:lastRenderedPageBreak/>
         <w:t>Chapter 2</w:t>
@@ -752,7 +829,7 @@
       <w:pPr>
         <w:pStyle w:val="Heading2"/>
       </w:pPr>
-      <w:bookmarkStart w:id="3" w:name="_Toc404040762"/>
+      <w:bookmarkStart w:id="3" w:name="_Toc405721470"/>
       <w:proofErr w:type="spellStart"/>
       <w:r>
         <w:t>Datapath</w:t>
@@ -951,7 +1028,7 @@
       <w:pPr>
         <w:pStyle w:val="Heading1"/>
       </w:pPr>
-      <w:bookmarkStart w:id="4" w:name="_Toc404040763"/>
+      <w:bookmarkStart w:id="4" w:name="_Toc405721471"/>
       <w:r>
         <w:t>Op-Amps</w:t>
       </w:r>
@@ -1227,7 +1304,7 @@
           <v:shape id="_x0000_i1027" type="#_x0000_t75" style="width:138.8pt;height:31.1pt" o:ole="">
             <v:imagedata r:id="rId17" o:title=""/>
           </v:shape>
-          <o:OLEObject Type="Embed" ProgID="Equation.DSMT4" ShapeID="_x0000_i1027" DrawAspect="Content" ObjectID="_1478031783" r:id="rId18"/>
+          <o:OLEObject Type="Embed" ProgID="Equation.DSMT4" ShapeID="_x0000_i1027" DrawAspect="Content" ObjectID="_1479470210" r:id="rId18"/>
         </w:object>
       </w:r>
       <w:r>
@@ -1281,7 +1358,7 @@
           <v:shape id="_x0000_i1028" type="#_x0000_t75" style="width:97.9pt;height:34pt" o:ole="">
             <v:imagedata r:id="rId19" o:title=""/>
           </v:shape>
-          <o:OLEObject Type="Embed" ProgID="Equation.DSMT4" ShapeID="_x0000_i1028" DrawAspect="Content" ObjectID="_1478031784" r:id="rId20"/>
+          <o:OLEObject Type="Embed" ProgID="Equation.DSMT4" ShapeID="_x0000_i1028" DrawAspect="Content" ObjectID="_1479470211" r:id="rId20"/>
         </w:object>
       </w:r>
     </w:p>
@@ -1324,7 +1401,7 @@
           <v:shape id="_x0000_i1029" type="#_x0000_t75" style="width:111.75pt;height:34pt" o:ole="">
             <v:imagedata r:id="rId21" o:title=""/>
           </v:shape>
-          <o:OLEObject Type="Embed" ProgID="Equation.DSMT4" ShapeID="_x0000_i1029" DrawAspect="Content" ObjectID="_1478031785" r:id="rId22"/>
+          <o:OLEObject Type="Embed" ProgID="Equation.DSMT4" ShapeID="_x0000_i1029" DrawAspect="Content" ObjectID="_1479470212" r:id="rId22"/>
         </w:object>
       </w:r>
     </w:p>
@@ -1589,7 +1666,7 @@
           <v:shape id="_x0000_i1030" type="#_x0000_t75" style="width:99.05pt;height:34pt" o:ole="">
             <v:imagedata r:id="rId25" o:title=""/>
           </v:shape>
-          <o:OLEObject Type="Embed" ProgID="Equation.DSMT4" ShapeID="_x0000_i1030" DrawAspect="Content" ObjectID="_1478031786" r:id="rId26"/>
+          <o:OLEObject Type="Embed" ProgID="Equation.DSMT4" ShapeID="_x0000_i1030" DrawAspect="Content" ObjectID="_1479470213" r:id="rId26"/>
         </w:object>
       </w:r>
     </w:p>
@@ -1647,7 +1724,7 @@
           <v:shape id="_x0000_i1031" type="#_x0000_t75" style="width:123.85pt;height:39.75pt" o:ole="">
             <v:imagedata r:id="rId27" o:title=""/>
           </v:shape>
-          <o:OLEObject Type="Embed" ProgID="Equation.DSMT4" ShapeID="_x0000_i1031" DrawAspect="Content" ObjectID="_1478031787" r:id="rId28"/>
+          <o:OLEObject Type="Embed" ProgID="Equation.DSMT4" ShapeID="_x0000_i1031" DrawAspect="Content" ObjectID="_1479470214" r:id="rId28"/>
         </w:object>
       </w:r>
     </w:p>
@@ -1746,11 +1823,11 @@
         <w:rPr>
           <w:position w:val="-28"/>
         </w:rPr>
-        <w:object w:dxaOrig="1040" w:dyaOrig="660">
-          <v:shape id="_x0000_i1032" type="#_x0000_t75" style="width:51.85pt;height:32.85pt" o:ole="">
+        <w:object w:dxaOrig="1400" w:dyaOrig="660">
+          <v:shape id="_x0000_i1033" type="#_x0000_t75" style="width:69.7pt;height:32.85pt" o:ole="">
             <v:imagedata r:id="rId29" o:title=""/>
           </v:shape>
-          <o:OLEObject Type="Embed" ProgID="Equation.DSMT4" ShapeID="_x0000_i1032" DrawAspect="Content" ObjectID="_1478031788" r:id="rId30"/>
+          <o:OLEObject Type="Embed" ProgID="Equation.DSMT4" ShapeID="_x0000_i1033" DrawAspect="Content" ObjectID="_1479470215" r:id="rId30"/>
         </w:object>
       </w:r>
     </w:p>
@@ -1766,8 +1843,8 @@
         <w:lastRenderedPageBreak/>
         <w:drawing>
           <wp:inline distT="0" distB="0" distL="0" distR="0" wp14:anchorId="5FE2DB5F" wp14:editId="2838035D">
-            <wp:extent cx="5943600" cy="3717290"/>
-            <wp:effectExtent l="0" t="0" r="0" b="0"/>
+            <wp:extent cx="3935578" cy="2461418"/>
+            <wp:effectExtent l="0" t="0" r="8255" b="0"/>
             <wp:docPr id="4" name="Picture 4">
               <a:hlinkClick xmlns:a="http://schemas.openxmlformats.org/drawingml/2006/main" r:id="rId31"/>
             </wp:docPr>
@@ -1790,7 +1867,7 @@
                   <pic:spPr>
                     <a:xfrm>
                       <a:off x="0" y="0"/>
-                      <a:ext cx="5943600" cy="3717290"/>
+                      <a:ext cx="3936815" cy="2462192"/>
                     </a:xfrm>
                     <a:prstGeom prst="rect">
                       <a:avLst/>
@@ -1813,23 +1890,563 @@
     </w:p>
     <w:p>
       <w:pPr>
-        <w:pStyle w:val="NoSpacing"/>
-      </w:pPr>
-    </w:p>
-    <w:p>
-      <w:pPr>
-        <w:pStyle w:val="NoSpacing"/>
-      </w:pPr>
-      <w:bookmarkStart w:id="5" w:name="_GoBack"/>
+        <w:pStyle w:val="Heading1"/>
+      </w:pPr>
+      <w:bookmarkStart w:id="5" w:name="_Toc405721472"/>
+      <w:r>
+        <w:t>Stepper Motors</w:t>
+      </w:r>
       <w:bookmarkEnd w:id="5"/>
     </w:p>
+    <w:p>
+      <w:pPr>
+        <w:pStyle w:val="NoSpacing"/>
+      </w:pPr>
+      <w:r>
+        <w:rPr>
+          <w:b/>
+        </w:rPr>
+        <w:t>DC Motors</w:t>
+      </w:r>
+      <w:r>
+        <w:t>: not stepper motors</w:t>
+      </w:r>
+      <w:r>
+        <w:t>… finish this!!!!!!!!!!!!!!</w:t>
+      </w:r>
+    </w:p>
+    <w:p>
+      <w:pPr>
+        <w:pStyle w:val="NoSpacing"/>
+      </w:pPr>
+    </w:p>
+    <w:p>
+      <w:pPr>
+        <w:pStyle w:val="NoSpacing"/>
+      </w:pPr>
+      <w:r>
+        <w:rPr>
+          <w:b/>
+        </w:rPr>
+        <w:t>Brushes</w:t>
+      </w:r>
+      <w:r>
+        <w:t xml:space="preserve">: </w:t>
+      </w:r>
+    </w:p>
+    <w:p>
+      <w:pPr>
+        <w:pStyle w:val="NoSpacing"/>
+        <w:jc w:val="center"/>
+      </w:pPr>
+      <w:r>
+        <w:rPr>
+          <w:noProof/>
+          <w:lang w:eastAsia="en-CA"/>
+        </w:rPr>
+        <w:drawing>
+          <wp:inline distT="0" distB="0" distL="0" distR="0" wp14:anchorId="7DE63245" wp14:editId="032372BD">
+            <wp:extent cx="2279650" cy="968136"/>
+            <wp:effectExtent l="0" t="0" r="6350" b="3810"/>
+            <wp:docPr id="9" name="Picture 9" descr="http://hyperphysics.phy-astr.gsu.edu/hbase/magnetic/imgmag/comtat.gif">
+              <a:hlinkClick xmlns:a="http://schemas.openxmlformats.org/drawingml/2006/main" r:id="rId33"/>
+            </wp:docPr>
+            <wp:cNvGraphicFramePr>
+              <a:graphicFrameLocks xmlns:a="http://schemas.openxmlformats.org/drawingml/2006/main" noChangeAspect="1"/>
+            </wp:cNvGraphicFramePr>
+            <a:graphic xmlns:a="http://schemas.openxmlformats.org/drawingml/2006/main">
+              <a:graphicData uri="http://schemas.openxmlformats.org/drawingml/2006/picture">
+                <pic:pic xmlns:pic="http://schemas.openxmlformats.org/drawingml/2006/picture">
+                  <pic:nvPicPr>
+                    <pic:cNvPr id="0" name="Picture 14" descr="http://hyperphysics.phy-astr.gsu.edu/hbase/magnetic/imgmag/comtat.gif"/>
+                    <pic:cNvPicPr>
+                      <a:picLocks noChangeAspect="1" noChangeArrowheads="1"/>
+                    </pic:cNvPicPr>
+                  </pic:nvPicPr>
+                  <pic:blipFill>
+                    <a:blip r:embed="rId34">
+                      <a:extLst>
+                        <a:ext uri="{28A0092B-C50C-407E-A947-70E740481C1C}">
+                          <a14:useLocalDpi xmlns:a14="http://schemas.microsoft.com/office/drawing/2010/main" val="0"/>
+                        </a:ext>
+                      </a:extLst>
+                    </a:blip>
+                    <a:srcRect/>
+                    <a:stretch>
+                      <a:fillRect/>
+                    </a:stretch>
+                  </pic:blipFill>
+                  <pic:spPr bwMode="auto">
+                    <a:xfrm>
+                      <a:off x="0" y="0"/>
+                      <a:ext cx="2279650" cy="968136"/>
+                    </a:xfrm>
+                    <a:prstGeom prst="rect">
+                      <a:avLst/>
+                    </a:prstGeom>
+                    <a:noFill/>
+                    <a:ln>
+                      <a:noFill/>
+                    </a:ln>
+                  </pic:spPr>
+                </pic:pic>
+              </a:graphicData>
+            </a:graphic>
+          </wp:inline>
+        </w:drawing>
+      </w:r>
+    </w:p>
+    <w:p>
+      <w:pPr>
+        <w:pStyle w:val="NoSpacing"/>
+        <w:rPr>
+          <w:b/>
+        </w:rPr>
+      </w:pPr>
+    </w:p>
+    <w:p>
+      <w:pPr>
+        <w:pStyle w:val="NoSpacing"/>
+      </w:pPr>
+      <w:r>
+        <w:rPr>
+          <w:b/>
+        </w:rPr>
+        <w:t>Stepper motor</w:t>
+      </w:r>
+      <w:r>
+        <w:t xml:space="preserve">: </w:t>
+      </w:r>
+      <w:r>
+        <w:t>brushless,</w:t>
+      </w:r>
+      <w:r>
+        <w:t xml:space="preserve"> AC</w:t>
+      </w:r>
+      <w:r>
+        <w:t xml:space="preserve"> motors</w:t>
+      </w:r>
+    </w:p>
+    <w:p>
+      <w:pPr>
+        <w:pStyle w:val="NoSpacing"/>
+      </w:pPr>
+    </w:p>
+    <w:p>
+      <w:pPr>
+        <w:pStyle w:val="NoSpacing"/>
+      </w:pPr>
+      <w:r>
+        <w:rPr>
+          <w:b/>
+        </w:rPr>
+        <w:t>Poles</w:t>
+      </w:r>
+      <w:r>
+        <w:t xml:space="preserve">: Most magnets have 2 poles, but a magnet in the shape of an asterisk (*) </w:t>
+      </w:r>
+      <w:proofErr w:type="gramStart"/>
+      <w:r>
+        <w:t>has</w:t>
+      </w:r>
+      <w:proofErr w:type="gramEnd"/>
+      <w:r>
+        <w:t xml:space="preserve"> 6 poles</w:t>
+      </w:r>
+    </w:p>
+    <w:p>
+      <w:pPr>
+        <w:pStyle w:val="NoSpacing"/>
+        <w:numPr>
+          <w:ilvl w:val="0"/>
+          <w:numId w:val="7"/>
+        </w:numPr>
+      </w:pPr>
+      <w:r>
+        <w:t>maintains number of wires</w:t>
+      </w:r>
+    </w:p>
+    <w:p>
+      <w:pPr>
+        <w:pStyle w:val="NoSpacing"/>
+        <w:numPr>
+          <w:ilvl w:val="0"/>
+          <w:numId w:val="7"/>
+        </w:numPr>
+      </w:pPr>
+      <w:r>
+        <w:t>increased resolution</w:t>
+      </w:r>
+    </w:p>
+    <w:p>
+      <w:pPr>
+        <w:pStyle w:val="NoSpacing"/>
+        <w:numPr>
+          <w:ilvl w:val="0"/>
+          <w:numId w:val="7"/>
+        </w:numPr>
+      </w:pPr>
+      <w:r>
+        <w:t>higher magnet cost</w:t>
+      </w:r>
+    </w:p>
+    <w:p>
+      <w:pPr>
+        <w:pStyle w:val="NoSpacing"/>
+      </w:pPr>
+      <w:r>
+        <w:rPr>
+          <w:noProof/>
+          <w:lang w:eastAsia="en-CA"/>
+        </w:rPr>
+        <w:drawing>
+          <wp:inline distT="0" distB="0" distL="0" distR="0" wp14:anchorId="44C9BDB9" wp14:editId="0A803F59">
+            <wp:extent cx="1458149" cy="1437368"/>
+            <wp:effectExtent l="0" t="0" r="8890" b="0"/>
+            <wp:docPr id="10" name="Picture 10"/>
+            <wp:cNvGraphicFramePr>
+              <a:graphicFrameLocks xmlns:a="http://schemas.openxmlformats.org/drawingml/2006/main" noChangeAspect="1"/>
+            </wp:cNvGraphicFramePr>
+            <a:graphic xmlns:a="http://schemas.openxmlformats.org/drawingml/2006/main">
+              <a:graphicData uri="http://schemas.openxmlformats.org/drawingml/2006/picture">
+                <pic:pic xmlns:pic="http://schemas.openxmlformats.org/drawingml/2006/picture">
+                  <pic:nvPicPr>
+                    <pic:cNvPr id="0" name=""/>
+                    <pic:cNvPicPr/>
+                  </pic:nvPicPr>
+                  <pic:blipFill>
+                    <a:blip r:embed="rId35"/>
+                    <a:stretch>
+                      <a:fillRect/>
+                    </a:stretch>
+                  </pic:blipFill>
+                  <pic:spPr>
+                    <a:xfrm>
+                      <a:off x="0" y="0"/>
+                      <a:ext cx="1458149" cy="1437368"/>
+                    </a:xfrm>
+                    <a:prstGeom prst="rect">
+                      <a:avLst/>
+                    </a:prstGeom>
+                  </pic:spPr>
+                </pic:pic>
+              </a:graphicData>
+            </a:graphic>
+          </wp:inline>
+        </w:drawing>
+      </w:r>
+    </w:p>
+    <w:p>
+      <w:pPr>
+        <w:pStyle w:val="NoSpacing"/>
+      </w:pPr>
+    </w:p>
+    <w:p>
+      <w:pPr>
+        <w:pStyle w:val="NoSpacing"/>
+      </w:pPr>
+      <w:r>
+        <w:rPr>
+          <w:b/>
+        </w:rPr>
+        <w:t>Phases</w:t>
+      </w:r>
+      <w:r>
+        <w:t xml:space="preserve">: number of windings (the cork-looking </w:t>
+      </w:r>
+      <w:proofErr w:type="spellStart"/>
+      <w:r>
+        <w:t>thingys</w:t>
+      </w:r>
+      <w:proofErr w:type="spellEnd"/>
+      <w:r>
+        <w:t>)</w:t>
+      </w:r>
+    </w:p>
+    <w:p>
+      <w:pPr>
+        <w:pStyle w:val="NoSpacing"/>
+        <w:numPr>
+          <w:ilvl w:val="0"/>
+          <w:numId w:val="8"/>
+        </w:numPr>
+      </w:pPr>
+      <w:r>
+        <w:t>more windings, more wires</w:t>
+      </w:r>
+    </w:p>
+    <w:p>
+      <w:pPr>
+        <w:pStyle w:val="NoSpacing"/>
+      </w:pPr>
+      <w:r>
+        <w:rPr>
+          <w:noProof/>
+          <w:lang w:eastAsia="en-CA"/>
+        </w:rPr>
+        <w:lastRenderedPageBreak/>
+        <w:drawing>
+          <wp:inline distT="0" distB="0" distL="0" distR="0" wp14:anchorId="767369D5" wp14:editId="2FB2CA4F">
+            <wp:extent cx="1059842" cy="1409659"/>
+            <wp:effectExtent l="0" t="0" r="6985" b="635"/>
+            <wp:docPr id="11" name="Picture 11"/>
+            <wp:cNvGraphicFramePr>
+              <a:graphicFrameLocks xmlns:a="http://schemas.openxmlformats.org/drawingml/2006/main" noChangeAspect="1"/>
+            </wp:cNvGraphicFramePr>
+            <a:graphic xmlns:a="http://schemas.openxmlformats.org/drawingml/2006/main">
+              <a:graphicData uri="http://schemas.openxmlformats.org/drawingml/2006/picture">
+                <pic:pic xmlns:pic="http://schemas.openxmlformats.org/drawingml/2006/picture">
+                  <pic:nvPicPr>
+                    <pic:cNvPr id="0" name=""/>
+                    <pic:cNvPicPr/>
+                  </pic:nvPicPr>
+                  <pic:blipFill>
+                    <a:blip r:embed="rId36"/>
+                    <a:stretch>
+                      <a:fillRect/>
+                    </a:stretch>
+                  </pic:blipFill>
+                  <pic:spPr>
+                    <a:xfrm>
+                      <a:off x="0" y="0"/>
+                      <a:ext cx="1059842" cy="1409659"/>
+                    </a:xfrm>
+                    <a:prstGeom prst="rect">
+                      <a:avLst/>
+                    </a:prstGeom>
+                  </pic:spPr>
+                </pic:pic>
+              </a:graphicData>
+            </a:graphic>
+          </wp:inline>
+        </w:drawing>
+      </w:r>
+    </w:p>
+    <w:p>
+      <w:pPr>
+        <w:pStyle w:val="NoSpacing"/>
+      </w:pPr>
+      <w:r>
+        <w:rPr>
+          <w:b/>
+        </w:rPr>
+        <w:t>Angular resolution</w:t>
+      </w:r>
+      <w:proofErr w:type="gramStart"/>
+      <w:r>
+        <w:t>:</w:t>
+      </w:r>
+      <w:r>
+        <w:rPr>
+          <w:position w:val="-32"/>
+        </w:rPr>
+        <w:object w:dxaOrig="2680" w:dyaOrig="700">
+          <v:shape id="_x0000_i1032" type="#_x0000_t75" style="width:134.2pt;height:35.15pt" o:ole="">
+            <v:imagedata r:id="rId37" o:title=""/>
+          </v:shape>
+          <o:OLEObject Type="Embed" ProgID="Equation.DSMT4" ShapeID="_x0000_i1032" DrawAspect="Content" ObjectID="_1479470216" r:id="rId38"/>
+        </w:object>
+      </w:r>
+      <w:r>
+        <w:t>,</w:t>
+      </w:r>
+      <w:proofErr w:type="gramEnd"/>
+      <w:r>
+        <w:t xml:space="preserve"> </w:t>
+      </w:r>
+      <w:r>
+        <w:rPr>
+          <w:i/>
+        </w:rPr>
+        <w:t>n</w:t>
+      </w:r>
+      <w:r>
+        <w:t xml:space="preserve"> = number of phases</w:t>
+      </w:r>
+    </w:p>
+    <w:p>
+      <w:pPr>
+        <w:pStyle w:val="NoSpacing"/>
+      </w:pPr>
+      <w:r>
+        <w:rPr>
+          <w:b/>
+        </w:rPr>
+        <w:t>Half-stepping</w:t>
+      </w:r>
+      <w:r>
+        <w:t xml:space="preserve">: </w:t>
+      </w:r>
+      <w:r>
+        <w:t>alternating between 2 phase and single phase</w:t>
+      </w:r>
+      <w:r>
+        <w:t>; reduces torque, but increases speed</w:t>
+      </w:r>
+    </w:p>
+    <w:p>
+      <w:pPr>
+        <w:pStyle w:val="NoSpacing"/>
+        <w:jc w:val="center"/>
+      </w:pPr>
+      <w:r>
+        <w:rPr>
+          <w:noProof/>
+          <w:lang w:eastAsia="en-CA"/>
+        </w:rPr>
+        <w:drawing>
+          <wp:inline distT="0" distB="0" distL="0" distR="0">
+            <wp:extent cx="2626157" cy="2621726"/>
+            <wp:effectExtent l="0" t="0" r="3175" b="7620"/>
+            <wp:docPr id="7" name="Picture 7" descr="file:///C:/Users/user/SkyDrive/Engineering%20III/TRON%203TA4/half%20step.gif"/>
+            <wp:cNvGraphicFramePr>
+              <a:graphicFrameLocks xmlns:a="http://schemas.openxmlformats.org/drawingml/2006/main" noChangeAspect="1"/>
+            </wp:cNvGraphicFramePr>
+            <a:graphic xmlns:a="http://schemas.openxmlformats.org/drawingml/2006/main">
+              <a:graphicData uri="http://schemas.openxmlformats.org/drawingml/2006/picture">
+                <pic:pic xmlns:pic="http://schemas.openxmlformats.org/drawingml/2006/picture">
+                  <pic:nvPicPr>
+                    <pic:cNvPr id="0" name="Picture 12" descr="file:///C:/Users/user/SkyDrive/Engineering%20III/TRON%203TA4/half%20step.gif"/>
+                    <pic:cNvPicPr>
+                      <a:picLocks noChangeAspect="1" noChangeArrowheads="1"/>
+                    </pic:cNvPicPr>
+                  </pic:nvPicPr>
+                  <pic:blipFill>
+                    <a:blip r:embed="rId39">
+                      <a:extLst>
+                        <a:ext uri="{28A0092B-C50C-407E-A947-70E740481C1C}">
+                          <a14:useLocalDpi xmlns:a14="http://schemas.microsoft.com/office/drawing/2010/main" val="0"/>
+                        </a:ext>
+                      </a:extLst>
+                    </a:blip>
+                    <a:srcRect/>
+                    <a:stretch>
+                      <a:fillRect/>
+                    </a:stretch>
+                  </pic:blipFill>
+                  <pic:spPr bwMode="auto">
+                    <a:xfrm>
+                      <a:off x="0" y="0"/>
+                      <a:ext cx="2626238" cy="2621807"/>
+                    </a:xfrm>
+                    <a:prstGeom prst="rect">
+                      <a:avLst/>
+                    </a:prstGeom>
+                    <a:noFill/>
+                    <a:ln>
+                      <a:noFill/>
+                    </a:ln>
+                  </pic:spPr>
+                </pic:pic>
+              </a:graphicData>
+            </a:graphic>
+          </wp:inline>
+        </w:drawing>
+      </w:r>
+      <w:r>
+        <w:rPr>
+          <w:noProof/>
+          <w:lang w:eastAsia="en-CA"/>
+        </w:rPr>
+        <w:drawing>
+          <wp:inline distT="0" distB="0" distL="0" distR="0" wp14:anchorId="61BE8FDE" wp14:editId="72A558A8">
+            <wp:extent cx="2633472" cy="2621364"/>
+            <wp:effectExtent l="0" t="0" r="0" b="7620"/>
+            <wp:docPr id="8" name="Picture 8"/>
+            <wp:cNvGraphicFramePr>
+              <a:graphicFrameLocks xmlns:a="http://schemas.openxmlformats.org/drawingml/2006/main" noChangeAspect="1"/>
+            </wp:cNvGraphicFramePr>
+            <a:graphic xmlns:a="http://schemas.openxmlformats.org/drawingml/2006/main">
+              <a:graphicData uri="http://schemas.openxmlformats.org/drawingml/2006/picture">
+                <pic:pic xmlns:pic="http://schemas.openxmlformats.org/drawingml/2006/picture">
+                  <pic:nvPicPr>
+                    <pic:cNvPr id="0" name=""/>
+                    <pic:cNvPicPr/>
+                  </pic:nvPicPr>
+                  <pic:blipFill>
+                    <a:blip r:embed="rId40"/>
+                    <a:stretch>
+                      <a:fillRect/>
+                    </a:stretch>
+                  </pic:blipFill>
+                  <pic:spPr>
+                    <a:xfrm>
+                      <a:off x="0" y="0"/>
+                      <a:ext cx="2632548" cy="2620444"/>
+                    </a:xfrm>
+                    <a:prstGeom prst="rect">
+                      <a:avLst/>
+                    </a:prstGeom>
+                  </pic:spPr>
+                </pic:pic>
+              </a:graphicData>
+            </a:graphic>
+          </wp:inline>
+        </w:drawing>
+      </w:r>
+      <w:bookmarkStart w:id="6" w:name="_GoBack"/>
+      <w:bookmarkEnd w:id="6"/>
+    </w:p>
+    <w:p>
+      <w:pPr>
+        <w:pStyle w:val="NoSpacing"/>
+      </w:pPr>
+    </w:p>
+    <w:p>
+      <w:pPr>
+        <w:pStyle w:val="NoSpacing"/>
+      </w:pPr>
+      <w:r>
+        <w:rPr>
+          <w:b/>
+        </w:rPr>
+        <w:t>Micro-stepping</w:t>
+      </w:r>
+      <w:r>
+        <w:t>: take the half-step model, but vary the current levels in the magnets</w:t>
+      </w:r>
+      <w:r>
+        <w:t xml:space="preserve"> to make tinier steps</w:t>
+      </w:r>
+    </w:p>
+    <w:p>
+      <w:pPr>
+        <w:pStyle w:val="NoSpacing"/>
+      </w:pPr>
+      <w:hyperlink r:id="rId41" w:history="1">
+        <w:r>
+          <w:rPr>
+            <w:rStyle w:val="Hyperlink"/>
+          </w:rPr>
+          <w:t>http://en.nanotec.com/support/tutorials/stepper-motor-and-bldc-motors-animation/</w:t>
+        </w:r>
+      </w:hyperlink>
+      <w:r>
+        <w:t xml:space="preserve"> </w:t>
+      </w:r>
+    </w:p>
+    <w:p>
+      <w:pPr>
+        <w:pStyle w:val="NoSpacing"/>
+      </w:pPr>
+    </w:p>
+    <w:p>
+      <w:pPr>
+        <w:pStyle w:val="NoSpacing"/>
+      </w:pPr>
+    </w:p>
+    <w:p>
+      <w:pPr>
+        <w:pStyle w:val="NoSpacing"/>
+      </w:pPr>
+    </w:p>
     <w:sectPr>
-      <w:headerReference w:type="even" r:id="rId33"/>
-      <w:headerReference w:type="default" r:id="rId34"/>
-      <w:footerReference w:type="even" r:id="rId35"/>
-      <w:footerReference w:type="default" r:id="rId36"/>
-      <w:headerReference w:type="first" r:id="rId37"/>
-      <w:footerReference w:type="first" r:id="rId38"/>
+      <w:headerReference w:type="even" r:id="rId42"/>
+      <w:headerReference w:type="default" r:id="rId43"/>
+      <w:footerReference w:type="even" r:id="rId44"/>
+      <w:footerReference w:type="default" r:id="rId45"/>
+      <w:headerReference w:type="first" r:id="rId46"/>
+      <w:footerReference w:type="first" r:id="rId47"/>
       <w:pgSz w:w="12240" w:h="15840"/>
       <w:pgMar w:top="1440" w:right="1440" w:bottom="1440" w:left="1440" w:header="708" w:footer="708" w:gutter="0"/>
       <w:cols w:space="708"/>
@@ -1933,7 +2550,7 @@
                 <w:bCs/>
                 <w:noProof/>
               </w:rPr>
-              <w:t>4</w:t>
+              <w:t>5</w:t>
             </w:r>
             <w:r>
               <w:rPr>
@@ -1975,7 +2592,7 @@
                 <w:bCs/>
                 <w:noProof/>
               </w:rPr>
-              <w:t>4</w:t>
+              <w:t>5</w:t>
             </w:r>
             <w:r>
               <w:rPr>
@@ -2265,6 +2882,232 @@
     </w:lvl>
   </w:abstractNum>
   <w:abstractNum w:abstractNumId="2">
+    <w:nsid w:val="5D3E649F"/>
+    <w:multiLevelType w:val="hybridMultilevel"/>
+    <w:tmpl w:val="EC507D30"/>
+    <w:lvl w:ilvl="0" w:tplc="10090001">
+      <w:start w:val="1"/>
+      <w:numFmt w:val="bullet"/>
+      <w:lvlText w:val=""/>
+      <w:lvlJc w:val="left"/>
+      <w:pPr>
+        <w:ind w:left="720" w:hanging="360"/>
+      </w:pPr>
+      <w:rPr>
+        <w:rFonts w:ascii="Symbol" w:hAnsi="Symbol" w:hint="default"/>
+      </w:rPr>
+    </w:lvl>
+    <w:lvl w:ilvl="1" w:tplc="10090003" w:tentative="1">
+      <w:start w:val="1"/>
+      <w:numFmt w:val="bullet"/>
+      <w:lvlText w:val="o"/>
+      <w:lvlJc w:val="left"/>
+      <w:pPr>
+        <w:ind w:left="1440" w:hanging="360"/>
+      </w:pPr>
+      <w:rPr>
+        <w:rFonts w:ascii="Courier New" w:hAnsi="Courier New" w:cs="Courier New" w:hint="default"/>
+      </w:rPr>
+    </w:lvl>
+    <w:lvl w:ilvl="2" w:tplc="10090005" w:tentative="1">
+      <w:start w:val="1"/>
+      <w:numFmt w:val="bullet"/>
+      <w:lvlText w:val=""/>
+      <w:lvlJc w:val="left"/>
+      <w:pPr>
+        <w:ind w:left="2160" w:hanging="360"/>
+      </w:pPr>
+      <w:rPr>
+        <w:rFonts w:ascii="Wingdings" w:hAnsi="Wingdings" w:hint="default"/>
+      </w:rPr>
+    </w:lvl>
+    <w:lvl w:ilvl="3" w:tplc="10090001" w:tentative="1">
+      <w:start w:val="1"/>
+      <w:numFmt w:val="bullet"/>
+      <w:lvlText w:val=""/>
+      <w:lvlJc w:val="left"/>
+      <w:pPr>
+        <w:ind w:left="2880" w:hanging="360"/>
+      </w:pPr>
+      <w:rPr>
+        <w:rFonts w:ascii="Symbol" w:hAnsi="Symbol" w:hint="default"/>
+      </w:rPr>
+    </w:lvl>
+    <w:lvl w:ilvl="4" w:tplc="10090003" w:tentative="1">
+      <w:start w:val="1"/>
+      <w:numFmt w:val="bullet"/>
+      <w:lvlText w:val="o"/>
+      <w:lvlJc w:val="left"/>
+      <w:pPr>
+        <w:ind w:left="3600" w:hanging="360"/>
+      </w:pPr>
+      <w:rPr>
+        <w:rFonts w:ascii="Courier New" w:hAnsi="Courier New" w:cs="Courier New" w:hint="default"/>
+      </w:rPr>
+    </w:lvl>
+    <w:lvl w:ilvl="5" w:tplc="10090005" w:tentative="1">
+      <w:start w:val="1"/>
+      <w:numFmt w:val="bullet"/>
+      <w:lvlText w:val=""/>
+      <w:lvlJc w:val="left"/>
+      <w:pPr>
+        <w:ind w:left="4320" w:hanging="360"/>
+      </w:pPr>
+      <w:rPr>
+        <w:rFonts w:ascii="Wingdings" w:hAnsi="Wingdings" w:hint="default"/>
+      </w:rPr>
+    </w:lvl>
+    <w:lvl w:ilvl="6" w:tplc="10090001" w:tentative="1">
+      <w:start w:val="1"/>
+      <w:numFmt w:val="bullet"/>
+      <w:lvlText w:val=""/>
+      <w:lvlJc w:val="left"/>
+      <w:pPr>
+        <w:ind w:left="5040" w:hanging="360"/>
+      </w:pPr>
+      <w:rPr>
+        <w:rFonts w:ascii="Symbol" w:hAnsi="Symbol" w:hint="default"/>
+      </w:rPr>
+    </w:lvl>
+    <w:lvl w:ilvl="7" w:tplc="10090003" w:tentative="1">
+      <w:start w:val="1"/>
+      <w:numFmt w:val="bullet"/>
+      <w:lvlText w:val="o"/>
+      <w:lvlJc w:val="left"/>
+      <w:pPr>
+        <w:ind w:left="5760" w:hanging="360"/>
+      </w:pPr>
+      <w:rPr>
+        <w:rFonts w:ascii="Courier New" w:hAnsi="Courier New" w:cs="Courier New" w:hint="default"/>
+      </w:rPr>
+    </w:lvl>
+    <w:lvl w:ilvl="8" w:tplc="10090005" w:tentative="1">
+      <w:start w:val="1"/>
+      <w:numFmt w:val="bullet"/>
+      <w:lvlText w:val=""/>
+      <w:lvlJc w:val="left"/>
+      <w:pPr>
+        <w:ind w:left="6480" w:hanging="360"/>
+      </w:pPr>
+      <w:rPr>
+        <w:rFonts w:ascii="Wingdings" w:hAnsi="Wingdings" w:hint="default"/>
+      </w:rPr>
+    </w:lvl>
+  </w:abstractNum>
+  <w:abstractNum w:abstractNumId="3">
+    <w:nsid w:val="68C50D4C"/>
+    <w:multiLevelType w:val="hybridMultilevel"/>
+    <w:tmpl w:val="97BEE8AC"/>
+    <w:lvl w:ilvl="0" w:tplc="10090001">
+      <w:start w:val="1"/>
+      <w:numFmt w:val="bullet"/>
+      <w:lvlText w:val=""/>
+      <w:lvlJc w:val="left"/>
+      <w:pPr>
+        <w:ind w:left="720" w:hanging="360"/>
+      </w:pPr>
+      <w:rPr>
+        <w:rFonts w:ascii="Symbol" w:hAnsi="Symbol" w:hint="default"/>
+      </w:rPr>
+    </w:lvl>
+    <w:lvl w:ilvl="1" w:tplc="10090003" w:tentative="1">
+      <w:start w:val="1"/>
+      <w:numFmt w:val="bullet"/>
+      <w:lvlText w:val="o"/>
+      <w:lvlJc w:val="left"/>
+      <w:pPr>
+        <w:ind w:left="1440" w:hanging="360"/>
+      </w:pPr>
+      <w:rPr>
+        <w:rFonts w:ascii="Courier New" w:hAnsi="Courier New" w:cs="Courier New" w:hint="default"/>
+      </w:rPr>
+    </w:lvl>
+    <w:lvl w:ilvl="2" w:tplc="10090005" w:tentative="1">
+      <w:start w:val="1"/>
+      <w:numFmt w:val="bullet"/>
+      <w:lvlText w:val=""/>
+      <w:lvlJc w:val="left"/>
+      <w:pPr>
+        <w:ind w:left="2160" w:hanging="360"/>
+      </w:pPr>
+      <w:rPr>
+        <w:rFonts w:ascii="Wingdings" w:hAnsi="Wingdings" w:hint="default"/>
+      </w:rPr>
+    </w:lvl>
+    <w:lvl w:ilvl="3" w:tplc="10090001" w:tentative="1">
+      <w:start w:val="1"/>
+      <w:numFmt w:val="bullet"/>
+      <w:lvlText w:val=""/>
+      <w:lvlJc w:val="left"/>
+      <w:pPr>
+        <w:ind w:left="2880" w:hanging="360"/>
+      </w:pPr>
+      <w:rPr>
+        <w:rFonts w:ascii="Symbol" w:hAnsi="Symbol" w:hint="default"/>
+      </w:rPr>
+    </w:lvl>
+    <w:lvl w:ilvl="4" w:tplc="10090003" w:tentative="1">
+      <w:start w:val="1"/>
+      <w:numFmt w:val="bullet"/>
+      <w:lvlText w:val="o"/>
+      <w:lvlJc w:val="left"/>
+      <w:pPr>
+        <w:ind w:left="3600" w:hanging="360"/>
+      </w:pPr>
+      <w:rPr>
+        <w:rFonts w:ascii="Courier New" w:hAnsi="Courier New" w:cs="Courier New" w:hint="default"/>
+      </w:rPr>
+    </w:lvl>
+    <w:lvl w:ilvl="5" w:tplc="10090005" w:tentative="1">
+      <w:start w:val="1"/>
+      <w:numFmt w:val="bullet"/>
+      <w:lvlText w:val=""/>
+      <w:lvlJc w:val="left"/>
+      <w:pPr>
+        <w:ind w:left="4320" w:hanging="360"/>
+      </w:pPr>
+      <w:rPr>
+        <w:rFonts w:ascii="Wingdings" w:hAnsi="Wingdings" w:hint="default"/>
+      </w:rPr>
+    </w:lvl>
+    <w:lvl w:ilvl="6" w:tplc="10090001" w:tentative="1">
+      <w:start w:val="1"/>
+      <w:numFmt w:val="bullet"/>
+      <w:lvlText w:val=""/>
+      <w:lvlJc w:val="left"/>
+      <w:pPr>
+        <w:ind w:left="5040" w:hanging="360"/>
+      </w:pPr>
+      <w:rPr>
+        <w:rFonts w:ascii="Symbol" w:hAnsi="Symbol" w:hint="default"/>
+      </w:rPr>
+    </w:lvl>
+    <w:lvl w:ilvl="7" w:tplc="10090003" w:tentative="1">
+      <w:start w:val="1"/>
+      <w:numFmt w:val="bullet"/>
+      <w:lvlText w:val="o"/>
+      <w:lvlJc w:val="left"/>
+      <w:pPr>
+        <w:ind w:left="5760" w:hanging="360"/>
+      </w:pPr>
+      <w:rPr>
+        <w:rFonts w:ascii="Courier New" w:hAnsi="Courier New" w:cs="Courier New" w:hint="default"/>
+      </w:rPr>
+    </w:lvl>
+    <w:lvl w:ilvl="8" w:tplc="10090005" w:tentative="1">
+      <w:start w:val="1"/>
+      <w:numFmt w:val="bullet"/>
+      <w:lvlText w:val=""/>
+      <w:lvlJc w:val="left"/>
+      <w:pPr>
+        <w:ind w:left="6480" w:hanging="360"/>
+      </w:pPr>
+      <w:rPr>
+        <w:rFonts w:ascii="Wingdings" w:hAnsi="Wingdings" w:hint="default"/>
+      </w:rPr>
+    </w:lvl>
+  </w:abstractNum>
+  <w:abstractNum w:abstractNumId="4">
     <w:nsid w:val="6A982711"/>
     <w:multiLevelType w:val="hybridMultilevel"/>
     <w:tmpl w:val="C322A43E"/>
@@ -2377,7 +3220,7 @@
       </w:rPr>
     </w:lvl>
   </w:abstractNum>
-  <w:abstractNum w:abstractNumId="3">
+  <w:abstractNum w:abstractNumId="5">
     <w:nsid w:val="6D534507"/>
     <w:multiLevelType w:val="hybridMultilevel"/>
     <w:tmpl w:val="9BF69B00"/>
@@ -2490,7 +3333,7 @@
       </w:rPr>
     </w:lvl>
   </w:abstractNum>
-  <w:abstractNum w:abstractNumId="4">
+  <w:abstractNum w:abstractNumId="6">
     <w:nsid w:val="7122037F"/>
     <w:multiLevelType w:val="hybridMultilevel"/>
     <w:tmpl w:val="A748E682"/>
@@ -2576,7 +3419,7 @@
       </w:pPr>
     </w:lvl>
   </w:abstractNum>
-  <w:abstractNum w:abstractNumId="5">
+  <w:abstractNum w:abstractNumId="7">
     <w:nsid w:val="75DA00C1"/>
     <w:multiLevelType w:val="hybridMultilevel"/>
     <w:tmpl w:val="46EC3A60"/>
@@ -2690,22 +3533,28 @@
     </w:lvl>
   </w:abstractNum>
   <w:num w:numId="1">
-    <w:abstractNumId w:val="2"/>
+    <w:abstractNumId w:val="4"/>
   </w:num>
   <w:num w:numId="2">
-    <w:abstractNumId w:val="3"/>
+    <w:abstractNumId w:val="5"/>
   </w:num>
   <w:num w:numId="3">
     <w:abstractNumId w:val="0"/>
   </w:num>
   <w:num w:numId="4">
-    <w:abstractNumId w:val="4"/>
+    <w:abstractNumId w:val="6"/>
   </w:num>
   <w:num w:numId="5">
     <w:abstractNumId w:val="1"/>
   </w:num>
   <w:num w:numId="6">
-    <w:abstractNumId w:val="5"/>
+    <w:abstractNumId w:val="7"/>
+  </w:num>
+  <w:num w:numId="7">
+    <w:abstractNumId w:val="2"/>
+  </w:num>
+  <w:num w:numId="8">
+    <w:abstractNumId w:val="3"/>
   </w:num>
 </w:numbering>
 </file>
@@ -3902,7 +4751,7 @@
 </file>
 
 <file path=customXml/itemProps1.xml><?xml version="1.0" encoding="utf-8"?>
-<ds:datastoreItem xmlns:ds="http://schemas.openxmlformats.org/officeDocument/2006/customXml" ds:itemID="{1F4B2C6B-0503-45A3-9AC0-B78DC6BCDBD1}">
+<ds:datastoreItem xmlns:ds="http://schemas.openxmlformats.org/officeDocument/2006/customXml" ds:itemID="{6CA3D0E4-599C-4CBF-8515-F77AB69C76BE}">
   <ds:schemaRefs>
     <ds:schemaRef ds:uri="http://schemas.openxmlformats.org/officeDocument/2006/bibliography"/>
   </ds:schemaRefs>

</xml_diff>

<commit_message>
Final touches of Tron
</commit_message>
<xml_diff>
--- a/MECHTRON 3TA4 Summary.docx
+++ b/MECHTRON 3TA4 Summary.docx
@@ -151,7 +151,12 @@
             <w:pStyle w:val="TOCHeading"/>
           </w:pPr>
           <w:r>
-            <w:t>Table of Contents</w:t>
+            <w:t>Table of Cont</w:t>
+          </w:r>
+          <w:bookmarkStart w:id="0" w:name="_GoBack"/>
+          <w:bookmarkEnd w:id="0"/>
+          <w:r>
+            <w:t>ents</w:t>
           </w:r>
         </w:p>
         <w:p>
@@ -176,7 +181,7 @@
           <w:r>
             <w:fldChar w:fldCharType="separate"/>
           </w:r>
-          <w:hyperlink w:anchor="_Toc405822932" w:history="1">
+          <w:hyperlink w:anchor="_Toc405887582" w:history="1">
             <w:r>
               <w:rPr>
                 <w:rStyle w:val="Hyperlink"/>
@@ -203,7 +208,7 @@
                 <w:noProof/>
                 <w:webHidden/>
               </w:rPr>
-              <w:instrText xml:space="preserve"> PAGEREF _Toc405822932 \h </w:instrText>
+              <w:instrText xml:space="preserve"> PAGEREF _Toc405887582 \h </w:instrText>
             </w:r>
             <w:r>
               <w:rPr>
@@ -247,7 +252,7 @@
               <w:lang w:eastAsia="en-CA"/>
             </w:rPr>
           </w:pPr>
-          <w:hyperlink w:anchor="_Toc405822933" w:history="1">
+          <w:hyperlink w:anchor="_Toc405887583" w:history="1">
             <w:r>
               <w:rPr>
                 <w:rStyle w:val="Hyperlink"/>
@@ -274,7 +279,7 @@
                 <w:noProof/>
                 <w:webHidden/>
               </w:rPr>
-              <w:instrText xml:space="preserve"> PAGEREF _Toc405822933 \h </w:instrText>
+              <w:instrText xml:space="preserve"> PAGEREF _Toc405887583 \h </w:instrText>
             </w:r>
             <w:r>
               <w:rPr>
@@ -294,7 +299,7 @@
                 <w:noProof/>
                 <w:webHidden/>
               </w:rPr>
-              <w:t>1</w:t>
+              <w:t>2</w:t>
             </w:r>
             <w:r>
               <w:rPr>
@@ -318,7 +323,7 @@
               <w:lang w:eastAsia="en-CA"/>
             </w:rPr>
           </w:pPr>
-          <w:hyperlink w:anchor="_Toc405822934" w:history="1">
+          <w:hyperlink w:anchor="_Toc405887584" w:history="1">
             <w:r>
               <w:rPr>
                 <w:rStyle w:val="Hyperlink"/>
@@ -345,7 +350,7 @@
                 <w:noProof/>
                 <w:webHidden/>
               </w:rPr>
-              <w:instrText xml:space="preserve"> PAGEREF _Toc405822934 \h </w:instrText>
+              <w:instrText xml:space="preserve"> PAGEREF _Toc405887584 \h </w:instrText>
             </w:r>
             <w:r>
               <w:rPr>
@@ -389,7 +394,7 @@
               <w:lang w:eastAsia="en-CA"/>
             </w:rPr>
           </w:pPr>
-          <w:hyperlink w:anchor="_Toc405822935" w:history="1">
+          <w:hyperlink w:anchor="_Toc405887585" w:history="1">
             <w:r>
               <w:rPr>
                 <w:rStyle w:val="Hyperlink"/>
@@ -416,7 +421,78 @@
                 <w:noProof/>
                 <w:webHidden/>
               </w:rPr>
-              <w:instrText xml:space="preserve"> PAGEREF _Toc405822935 \h </w:instrText>
+              <w:instrText xml:space="preserve"> PAGEREF _Toc405887585 \h </w:instrText>
+            </w:r>
+            <w:r>
+              <w:rPr>
+                <w:noProof/>
+                <w:webHidden/>
+              </w:rPr>
+            </w:r>
+            <w:r>
+              <w:rPr>
+                <w:noProof/>
+                <w:webHidden/>
+              </w:rPr>
+              <w:fldChar w:fldCharType="separate"/>
+            </w:r>
+            <w:r>
+              <w:rPr>
+                <w:noProof/>
+                <w:webHidden/>
+              </w:rPr>
+              <w:t>2</w:t>
+            </w:r>
+            <w:r>
+              <w:rPr>
+                <w:noProof/>
+                <w:webHidden/>
+              </w:rPr>
+              <w:fldChar w:fldCharType="end"/>
+            </w:r>
+          </w:hyperlink>
+        </w:p>
+        <w:p>
+          <w:pPr>
+            <w:pStyle w:val="TOC2"/>
+            <w:tabs>
+              <w:tab w:val="right" w:leader="dot" w:pos="9350"/>
+            </w:tabs>
+            <w:rPr>
+              <w:rFonts w:asciiTheme="minorHAnsi" w:eastAsiaTheme="minorEastAsia" w:hAnsiTheme="minorHAnsi"/>
+              <w:noProof/>
+              <w:sz w:val="22"/>
+              <w:lang w:eastAsia="en-CA"/>
+            </w:rPr>
+          </w:pPr>
+          <w:hyperlink w:anchor="_Toc405887586" w:history="1">
+            <w:r>
+              <w:rPr>
+                <w:rStyle w:val="Hyperlink"/>
+                <w:noProof/>
+              </w:rPr>
+              <w:t>Memory Types</w:t>
+            </w:r>
+            <w:r>
+              <w:rPr>
+                <w:noProof/>
+                <w:webHidden/>
+              </w:rPr>
+              <w:tab/>
+            </w:r>
+            <w:r>
+              <w:rPr>
+                <w:noProof/>
+                <w:webHidden/>
+              </w:rPr>
+              <w:fldChar w:fldCharType="begin"/>
+            </w:r>
+            <w:r>
+              <w:rPr>
+                <w:noProof/>
+                <w:webHidden/>
+              </w:rPr>
+              <w:instrText xml:space="preserve"> PAGEREF _Toc405887586 \h </w:instrText>
             </w:r>
             <w:r>
               <w:rPr>
@@ -460,7 +536,7 @@
               <w:lang w:eastAsia="en-CA"/>
             </w:rPr>
           </w:pPr>
-          <w:hyperlink w:anchor="_Toc405822936" w:history="1">
+          <w:hyperlink w:anchor="_Toc405887587" w:history="1">
             <w:r>
               <w:rPr>
                 <w:rStyle w:val="Hyperlink"/>
@@ -487,7 +563,7 @@
                 <w:noProof/>
                 <w:webHidden/>
               </w:rPr>
-              <w:instrText xml:space="preserve"> PAGEREF _Toc405822936 \h </w:instrText>
+              <w:instrText xml:space="preserve"> PAGEREF _Toc405887587 \h </w:instrText>
             </w:r>
             <w:r>
               <w:rPr>
@@ -508,6 +584,77 @@
                 <w:webHidden/>
               </w:rPr>
               <w:t>2</w:t>
+            </w:r>
+            <w:r>
+              <w:rPr>
+                <w:noProof/>
+                <w:webHidden/>
+              </w:rPr>
+              <w:fldChar w:fldCharType="end"/>
+            </w:r>
+          </w:hyperlink>
+        </w:p>
+        <w:p>
+          <w:pPr>
+            <w:pStyle w:val="TOC1"/>
+            <w:tabs>
+              <w:tab w:val="right" w:leader="dot" w:pos="9350"/>
+            </w:tabs>
+            <w:rPr>
+              <w:rFonts w:asciiTheme="minorHAnsi" w:eastAsiaTheme="minorEastAsia" w:hAnsiTheme="minorHAnsi"/>
+              <w:noProof/>
+              <w:sz w:val="22"/>
+              <w:lang w:eastAsia="en-CA"/>
+            </w:rPr>
+          </w:pPr>
+          <w:hyperlink w:anchor="_Toc405887588" w:history="1">
+            <w:r>
+              <w:rPr>
+                <w:rStyle w:val="Hyperlink"/>
+                <w:noProof/>
+              </w:rPr>
+              <w:t>Modulation</w:t>
+            </w:r>
+            <w:r>
+              <w:rPr>
+                <w:noProof/>
+                <w:webHidden/>
+              </w:rPr>
+              <w:tab/>
+            </w:r>
+            <w:r>
+              <w:rPr>
+                <w:noProof/>
+                <w:webHidden/>
+              </w:rPr>
+              <w:fldChar w:fldCharType="begin"/>
+            </w:r>
+            <w:r>
+              <w:rPr>
+                <w:noProof/>
+                <w:webHidden/>
+              </w:rPr>
+              <w:instrText xml:space="preserve"> PAGEREF _Toc405887588 \h </w:instrText>
+            </w:r>
+            <w:r>
+              <w:rPr>
+                <w:noProof/>
+                <w:webHidden/>
+              </w:rPr>
+            </w:r>
+            <w:r>
+              <w:rPr>
+                <w:noProof/>
+                <w:webHidden/>
+              </w:rPr>
+              <w:fldChar w:fldCharType="separate"/>
+            </w:r>
+            <w:r>
+              <w:rPr>
+                <w:noProof/>
+                <w:webHidden/>
+              </w:rPr>
+              <w:t>6</w:t>
             </w:r>
             <w:r>
               <w:rPr>
@@ -531,7 +678,7 @@
               <w:lang w:eastAsia="en-CA"/>
             </w:rPr>
           </w:pPr>
-          <w:hyperlink w:anchor="_Toc405822937" w:history="1">
+          <w:hyperlink w:anchor="_Toc405887589" w:history="1">
             <w:r>
               <w:rPr>
                 <w:rStyle w:val="Hyperlink"/>
@@ -558,7 +705,7 @@
                 <w:noProof/>
                 <w:webHidden/>
               </w:rPr>
-              <w:instrText xml:space="preserve"> PAGEREF _Toc405822937 \h </w:instrText>
+              <w:instrText xml:space="preserve"> PAGEREF _Toc405887589 \h </w:instrText>
             </w:r>
             <w:r>
               <w:rPr>
@@ -578,7 +725,7 @@
                 <w:noProof/>
                 <w:webHidden/>
               </w:rPr>
-              <w:t>4</w:t>
+              <w:t>6</w:t>
             </w:r>
             <w:r>
               <w:rPr>
@@ -602,7 +749,7 @@
               <w:lang w:eastAsia="en-CA"/>
             </w:rPr>
           </w:pPr>
-          <w:hyperlink w:anchor="_Toc405822938" w:history="1">
+          <w:hyperlink w:anchor="_Toc405887590" w:history="1">
             <w:r>
               <w:rPr>
                 <w:rStyle w:val="Hyperlink"/>
@@ -629,7 +776,7 @@
                 <w:noProof/>
                 <w:webHidden/>
               </w:rPr>
-              <w:instrText xml:space="preserve"> PAGEREF _Toc405822938 \h </w:instrText>
+              <w:instrText xml:space="preserve"> PAGEREF _Toc405887590 \h </w:instrText>
             </w:r>
             <w:r>
               <w:rPr>
@@ -649,7 +796,7 @@
                 <w:noProof/>
                 <w:webHidden/>
               </w:rPr>
-              <w:t>5</w:t>
+              <w:t>8</w:t>
             </w:r>
             <w:r>
               <w:rPr>
@@ -676,14 +823,14 @@
       <w:pPr>
         <w:pStyle w:val="Heading1"/>
       </w:pPr>
-      <w:bookmarkStart w:id="0" w:name="_Toc405822932"/>
+      <w:bookmarkStart w:id="1" w:name="_Toc405887582"/>
       <w:r>
         <w:t>Chapter</w:t>
       </w:r>
       <w:r>
         <w:t xml:space="preserve"> 1</w:t>
       </w:r>
-      <w:bookmarkEnd w:id="0"/>
+      <w:bookmarkEnd w:id="1"/>
     </w:p>
     <w:p>
       <w:pPr>
@@ -777,7 +924,7 @@
           <v:shape id="_x0000_i1025" type="#_x0000_t75" style="width:130.55pt;height:31.15pt" o:ole="">
             <v:imagedata r:id="rId11" o:title=""/>
           </v:shape>
-          <o:OLEObject Type="Embed" ProgID="Equation.DSMT4" ShapeID="_x0000_i1025" DrawAspect="Content" ObjectID="_1479584214" r:id="rId12"/>
+          <o:OLEObject Type="Embed" ProgID="Equation.DSMT4" ShapeID="_x0000_i1025" DrawAspect="Content" ObjectID="_1479630449" r:id="rId12"/>
         </w:object>
       </w:r>
     </w:p>
@@ -796,7 +943,7 @@
           <v:shape id="_x0000_i1026" type="#_x0000_t75" style="width:97.8pt;height:32.8pt" o:ole="">
             <v:imagedata r:id="rId13" o:title=""/>
           </v:shape>
-          <o:OLEObject Type="Embed" ProgID="Equation.DSMT4" ShapeID="_x0000_i1026" DrawAspect="Content" ObjectID="_1479584215" r:id="rId14"/>
+          <o:OLEObject Type="Embed" ProgID="Equation.DSMT4" ShapeID="_x0000_i1026" DrawAspect="Content" ObjectID="_1479630450" r:id="rId14"/>
         </w:object>
       </w:r>
     </w:p>
@@ -804,11 +951,12 @@
       <w:pPr>
         <w:pStyle w:val="Heading2"/>
       </w:pPr>
-      <w:bookmarkStart w:id="1" w:name="_Toc405822933"/>
-      <w:r>
+      <w:bookmarkStart w:id="2" w:name="_Toc405887583"/>
+      <w:r>
+        <w:lastRenderedPageBreak/>
         <w:t>Design Metrics</w:t>
       </w:r>
-      <w:bookmarkEnd w:id="1"/>
+      <w:bookmarkEnd w:id="2"/>
     </w:p>
     <w:p>
       <w:pPr>
@@ -889,23 +1037,22 @@
       <w:pPr>
         <w:pStyle w:val="Heading1"/>
       </w:pPr>
-      <w:bookmarkStart w:id="2" w:name="_Toc405822934"/>
-      <w:r>
-        <w:lastRenderedPageBreak/>
+      <w:bookmarkStart w:id="3" w:name="_Toc405887584"/>
+      <w:r>
         <w:t>Chapter 2</w:t>
       </w:r>
-      <w:bookmarkEnd w:id="2"/>
+      <w:bookmarkEnd w:id="3"/>
     </w:p>
     <w:p>
       <w:pPr>
         <w:pStyle w:val="Heading2"/>
       </w:pPr>
-      <w:bookmarkStart w:id="3" w:name="_Toc405822935"/>
+      <w:bookmarkStart w:id="4" w:name="_Toc405887585"/>
       <w:proofErr w:type="spellStart"/>
       <w:r>
         <w:t>Datapath</w:t>
       </w:r>
-      <w:bookmarkEnd w:id="3"/>
+      <w:bookmarkEnd w:id="4"/>
       <w:proofErr w:type="spellEnd"/>
     </w:p>
     <w:p>
@@ -1097,13 +1244,149 @@
     </w:p>
     <w:p>
       <w:pPr>
+        <w:pStyle w:val="NoSpacing"/>
+      </w:pPr>
+    </w:p>
+    <w:p>
+      <w:pPr>
+        <w:pStyle w:val="NoSpacing"/>
+      </w:pPr>
+      <w:r>
+        <w:rPr>
+          <w:b/>
+        </w:rPr>
+        <w:t>N</w:t>
+      </w:r>
+      <w:r>
+        <w:rPr>
+          <w:b/>
+        </w:rPr>
+        <w:t>on-volatile</w:t>
+      </w:r>
+      <w:r>
+        <w:t>: doesn’t erase at shutdown</w:t>
+      </w:r>
+    </w:p>
+    <w:p>
+      <w:pPr>
+        <w:pStyle w:val="Heading2"/>
+      </w:pPr>
+      <w:bookmarkStart w:id="5" w:name="_Toc405887586"/>
+      <w:r>
+        <w:t>Memory Types</w:t>
+      </w:r>
+      <w:bookmarkEnd w:id="5"/>
+    </w:p>
+    <w:p>
+      <w:pPr>
+        <w:pStyle w:val="NoSpacing"/>
+        <w:numPr>
+          <w:ilvl w:val="0"/>
+          <w:numId w:val="3"/>
+        </w:numPr>
+      </w:pPr>
+      <w:r>
+        <w:rPr>
+          <w:b/>
+        </w:rPr>
+        <w:t>SRAM</w:t>
+      </w:r>
+      <w:r>
+        <w:t>: storing run-time data, which is processed (registers, stack, etc.)</w:t>
+      </w:r>
+    </w:p>
+    <w:p>
+      <w:pPr>
+        <w:pStyle w:val="NoSpacing"/>
+        <w:numPr>
+          <w:ilvl w:val="0"/>
+          <w:numId w:val="3"/>
+        </w:numPr>
+      </w:pPr>
+      <w:r>
+        <w:rPr>
+          <w:b/>
+        </w:rPr>
+        <w:t>EEPROM</w:t>
+      </w:r>
+      <w:r>
+        <w:t>: memory changeable during run-time</w:t>
+      </w:r>
+      <w:r>
+        <w:t>, non-volatile</w:t>
+      </w:r>
+    </w:p>
+    <w:p>
+      <w:pPr>
+        <w:pStyle w:val="NoSpacing"/>
+        <w:numPr>
+          <w:ilvl w:val="1"/>
+          <w:numId w:val="3"/>
+        </w:numPr>
+      </w:pPr>
+      <w:r>
+        <w:t>erase</w:t>
+      </w:r>
+      <w:r>
+        <w:t xml:space="preserve"> individual bytes</w:t>
+      </w:r>
+    </w:p>
+    <w:p>
+      <w:pPr>
+        <w:pStyle w:val="NoSpacing"/>
+        <w:numPr>
+          <w:ilvl w:val="0"/>
+          <w:numId w:val="3"/>
+        </w:numPr>
+      </w:pPr>
+      <w:r>
+        <w:rPr>
+          <w:b/>
+        </w:rPr>
+        <w:t>Flash</w:t>
+      </w:r>
+      <w:r>
+        <w:t>: memory changeable during run-time, non-volatile</w:t>
+      </w:r>
+    </w:p>
+    <w:p>
+      <w:pPr>
+        <w:pStyle w:val="NoSpacing"/>
+        <w:numPr>
+          <w:ilvl w:val="1"/>
+          <w:numId w:val="3"/>
+        </w:numPr>
+      </w:pPr>
+      <w:r>
+        <w:t>quick writing, slower erase time, more compact</w:t>
+      </w:r>
+    </w:p>
+    <w:p>
+      <w:pPr>
         <w:pStyle w:val="Heading1"/>
       </w:pPr>
-      <w:bookmarkStart w:id="4" w:name="_Toc405822936"/>
+      <w:bookmarkStart w:id="6" w:name="_Toc405887587"/>
       <w:r>
         <w:t>Op-Amps</w:t>
       </w:r>
-      <w:bookmarkEnd w:id="4"/>
+      <w:bookmarkEnd w:id="6"/>
+    </w:p>
+    <w:p>
+      <w:pPr>
+        <w:pStyle w:val="NoSpacing"/>
+        <w:rPr>
+          <w:i/>
+        </w:rPr>
+      </w:pPr>
+      <w:hyperlink r:id="rId17" w:history="1">
+        <w:r>
+          <w:rPr>
+            <w:rStyle w:val="Hyperlink"/>
+            <w:i/>
+          </w:rPr>
+          <w:t>Recommended intro video</w:t>
+        </w:r>
+      </w:hyperlink>
     </w:p>
     <w:p>
       <w:pPr>
@@ -1117,6 +1400,96 @@
       </w:r>
       <w:r>
         <w:t>:</w:t>
+      </w:r>
+      <w:r>
+        <w:t xml:space="preserve"> this</w:t>
+      </w:r>
+      <w:r>
+        <w:t xml:space="preserve"> basic shape </w:t>
+      </w:r>
+      <w:r>
+        <w:t>can be seen as a comparator</w:t>
+      </w:r>
+      <w:r>
+        <w:t>; it only takes the larger one as input</w:t>
+      </w:r>
+    </w:p>
+    <w:p>
+      <w:pPr>
+        <w:pStyle w:val="NoSpacing"/>
+        <w:ind w:left="360"/>
+      </w:pPr>
+      <w:r>
+        <w:rPr>
+          <w:noProof/>
+          <w:lang w:eastAsia="en-CA"/>
+        </w:rPr>
+        <w:drawing>
+          <wp:inline distT="0" distB="0" distL="0" distR="0" wp14:anchorId="29C8CFF6" wp14:editId="17DED11C">
+            <wp:extent cx="1903730" cy="573405"/>
+            <wp:effectExtent l="0" t="0" r="1270" b="0"/>
+            <wp:docPr id="22" name="Picture 22" descr="File:Op-Amp Comparator.svg">
+              <a:hlinkClick xmlns:a="http://schemas.openxmlformats.org/drawingml/2006/main" r:id="rId18"/>
+            </wp:docPr>
+            <wp:cNvGraphicFramePr>
+              <a:graphicFrameLocks xmlns:a="http://schemas.openxmlformats.org/drawingml/2006/main" noChangeAspect="1"/>
+            </wp:cNvGraphicFramePr>
+            <a:graphic xmlns:a="http://schemas.openxmlformats.org/drawingml/2006/main">
+              <a:graphicData uri="http://schemas.openxmlformats.org/drawingml/2006/picture">
+                <pic:pic xmlns:pic="http://schemas.openxmlformats.org/drawingml/2006/picture">
+                  <pic:nvPicPr>
+                    <pic:cNvPr id="0" name="Picture 26" descr="File:Op-Amp Comparator.svg"/>
+                    <pic:cNvPicPr>
+                      <a:picLocks noChangeAspect="1" noChangeArrowheads="1"/>
+                    </pic:cNvPicPr>
+                  </pic:nvPicPr>
+                  <pic:blipFill>
+                    <a:blip r:embed="rId19">
+                      <a:extLst>
+                        <a:ext uri="{28A0092B-C50C-407E-A947-70E740481C1C}">
+                          <a14:useLocalDpi xmlns:a14="http://schemas.microsoft.com/office/drawing/2010/main" val="0"/>
+                        </a:ext>
+                      </a:extLst>
+                    </a:blip>
+                    <a:srcRect/>
+                    <a:stretch>
+                      <a:fillRect/>
+                    </a:stretch>
+                  </pic:blipFill>
+                  <pic:spPr bwMode="auto">
+                    <a:xfrm>
+                      <a:off x="0" y="0"/>
+                      <a:ext cx="1903730" cy="573405"/>
+                    </a:xfrm>
+                    <a:prstGeom prst="rect">
+                      <a:avLst/>
+                    </a:prstGeom>
+                    <a:noFill/>
+                    <a:ln>
+                      <a:noFill/>
+                    </a:ln>
+                  </pic:spPr>
+                </pic:pic>
+              </a:graphicData>
+            </a:graphic>
+          </wp:inline>
+        </w:drawing>
+      </w:r>
+    </w:p>
+    <w:p>
+      <w:pPr>
+        <w:pStyle w:val="NoSpacing"/>
+      </w:pPr>
+      <w:r>
+        <w:rPr>
+          <w:position w:val="-32"/>
+        </w:rPr>
+        <w:object w:dxaOrig="2140" w:dyaOrig="760">
+          <v:shape id="_x0000_i1035" type="#_x0000_t75" style="width:106.95pt;height:38.15pt" o:ole="">
+            <v:imagedata r:id="rId20" o:title=""/>
+          </v:shape>
+          <o:OLEObject Type="Embed" ProgID="Equation.DSMT4" ShapeID="_x0000_i1035" DrawAspect="Content" ObjectID="_1479630451" r:id="rId21"/>
+        </w:object>
       </w:r>
     </w:p>
     <w:p>
@@ -1133,6 +1506,9 @@
       <w:r>
         <w:t>do whatever is necessary to make the voltage difference between the inputs zero</w:t>
       </w:r>
+      <w:r>
+        <w:t xml:space="preserve"> (only for closed-loop output)</w:t>
+      </w:r>
     </w:p>
     <w:p>
       <w:pPr>
@@ -1145,6 +1521,9 @@
       <w:r>
         <w:t>inputs draw 0 current</w:t>
       </w:r>
+      <w:r>
+        <w:t xml:space="preserve"> in/out</w:t>
+      </w:r>
     </w:p>
     <w:p>
       <w:pPr>
@@ -1186,6 +1565,7 @@
         </w:numPr>
       </w:pPr>
       <w:r>
+        <w:lastRenderedPageBreak/>
         <w:t>Infinite input impedance</w:t>
       </w:r>
     </w:p>
@@ -1241,6 +1621,86 @@
         <w:rPr>
           <w:b/>
         </w:rPr>
+        <w:t>Inverting (−)</w:t>
+      </w:r>
+      <w:r>
+        <w:t xml:space="preserve">: </w:t>
+      </w:r>
+    </w:p>
+    <w:p>
+      <w:pPr>
+        <w:pStyle w:val="NoSpacing"/>
+      </w:pPr>
+      <w:r>
+        <w:rPr>
+          <w:b/>
+        </w:rPr>
+        <w:t>Non-inverting (+)</w:t>
+      </w:r>
+      <w:r>
+        <w:t xml:space="preserve">: </w:t>
+      </w:r>
+    </w:p>
+    <w:p>
+      <w:pPr>
+        <w:pStyle w:val="NoSpacing"/>
+        <w:rPr>
+          <w:b/>
+        </w:rPr>
+      </w:pPr>
+    </w:p>
+    <w:p>
+      <w:pPr>
+        <w:pStyle w:val="NoSpacing"/>
+      </w:pPr>
+      <w:r>
+        <w:rPr>
+          <w:b/>
+        </w:rPr>
+        <w:t>Closed-loop</w:t>
+      </w:r>
+      <w:r>
+        <w:t>: if there’s a feedback loop</w:t>
+      </w:r>
+    </w:p>
+    <w:p>
+      <w:pPr>
+        <w:pStyle w:val="NoSpacing"/>
+        <w:rPr>
+          <w:b/>
+        </w:rPr>
+      </w:pPr>
+    </w:p>
+    <w:p>
+      <w:pPr>
+        <w:pStyle w:val="NoSpacing"/>
+      </w:pPr>
+      <w:r>
+        <w:rPr>
+          <w:b/>
+        </w:rPr>
+        <w:t>Rail-to-rail</w:t>
+      </w:r>
+      <w:r>
+        <w:t>: top and bottom input voltage are connected</w:t>
+      </w:r>
+    </w:p>
+    <w:p>
+      <w:pPr>
+        <w:pStyle w:val="NoSpacing"/>
+        <w:rPr>
+          <w:b/>
+        </w:rPr>
+      </w:pPr>
+    </w:p>
+    <w:p>
+      <w:pPr>
+        <w:pStyle w:val="NoSpacing"/>
+      </w:pPr>
+      <w:r>
+        <w:rPr>
+          <w:b/>
+        </w:rPr>
         <w:t>Slew rate</w:t>
       </w:r>
       <w:r>
@@ -1266,9 +1726,9 @@
         </w:rPr>
         <w:object w:dxaOrig="1120" w:dyaOrig="320">
           <v:shape id="_x0000_i1027" type="#_x0000_t75" style="width:55.9pt;height:16.1pt" o:ole="">
-            <v:imagedata r:id="rId17" o:title=""/>
+            <v:imagedata r:id="rId22" o:title=""/>
           </v:shape>
-          <o:OLEObject Type="Embed" ProgID="Equation.DSMT4" ShapeID="_x0000_i1027" DrawAspect="Content" ObjectID="_1479584216" r:id="rId18"/>
+          <o:OLEObject Type="Embed" ProgID="Equation.DSMT4" ShapeID="_x0000_i1027" DrawAspect="Content" ObjectID="_1479630452" r:id="rId23"/>
         </w:object>
       </w:r>
     </w:p>
@@ -1402,9 +1862,9 @@
         </w:rPr>
         <w:object w:dxaOrig="2780" w:dyaOrig="620">
           <v:shape id="_x0000_i1028" type="#_x0000_t75" style="width:138.65pt;height:31.15pt" o:ole="">
-            <v:imagedata r:id="rId19" o:title=""/>
+            <v:imagedata r:id="rId24" o:title=""/>
           </v:shape>
-          <o:OLEObject Type="Embed" ProgID="Equation.DSMT4" ShapeID="_x0000_i1028" DrawAspect="Content" ObjectID="_1479584217" r:id="rId20"/>
+          <o:OLEObject Type="Embed" ProgID="Equation.DSMT4" ShapeID="_x0000_i1028" DrawAspect="Content" ObjectID="_1479630453" r:id="rId25"/>
         </w:object>
       </w:r>
       <w:r>
@@ -1453,9 +1913,9 @@
         </w:rPr>
         <w:object w:dxaOrig="1960" w:dyaOrig="680">
           <v:shape id="_x0000_i1029" type="#_x0000_t75" style="width:97.8pt;height:33.85pt" o:ole="">
-            <v:imagedata r:id="rId21" o:title=""/>
+            <v:imagedata r:id="rId26" o:title=""/>
           </v:shape>
-          <o:OLEObject Type="Embed" ProgID="Equation.DSMT4" ShapeID="_x0000_i1029" DrawAspect="Content" ObjectID="_1479584218" r:id="rId22"/>
+          <o:OLEObject Type="Embed" ProgID="Equation.DSMT4" ShapeID="_x0000_i1029" DrawAspect="Content" ObjectID="_1479630454" r:id="rId27"/>
         </w:object>
       </w:r>
     </w:p>
@@ -1502,9 +1962,9 @@
         </w:rPr>
         <w:object w:dxaOrig="2240" w:dyaOrig="680">
           <v:shape id="_x0000_i1030" type="#_x0000_t75" style="width:111.75pt;height:33.85pt" o:ole="">
-            <v:imagedata r:id="rId23" o:title=""/>
+            <v:imagedata r:id="rId28" o:title=""/>
           </v:shape>
-          <o:OLEObject Type="Embed" ProgID="Equation.DSMT4" ShapeID="_x0000_i1030" DrawAspect="Content" ObjectID="_1479584219" r:id="rId24"/>
+          <o:OLEObject Type="Embed" ProgID="Equation.DSMT4" ShapeID="_x0000_i1030" DrawAspect="Content" ObjectID="_1479630455" r:id="rId29"/>
         </w:object>
       </w:r>
     </w:p>
@@ -1512,46 +1972,368 @@
       <w:pPr>
         <w:pStyle w:val="NoSpacing"/>
       </w:pPr>
-    </w:p>
-    <w:p>
-      <w:pPr>
-        <w:pStyle w:val="NoSpacing"/>
-      </w:pPr>
       <w:r>
         <w:rPr>
           <w:b/>
         </w:rPr>
-        <w:t>Pull up resistor</w:t>
-      </w:r>
-      <w:r>
-        <w:t>: When the switch is open, the pull</w:t>
-      </w:r>
-      <w:r>
-        <w:t>-</w:t>
-      </w:r>
-      <w:r>
-        <w:t xml:space="preserve">up resistor brings the voltage up, while when it’s closed, </w:t>
-      </w:r>
-      <w:r>
-        <w:rPr>
-          <w:i/>
-        </w:rPr>
-        <w:t>v</w:t>
-      </w:r>
-      <w:r>
-        <w:t xml:space="preserve"> goes to ground</w:t>
-      </w:r>
-    </w:p>
-    <w:p>
-      <w:pPr>
-        <w:pStyle w:val="NoSpacing"/>
+        <w:t>Common shapes</w:t>
+      </w:r>
+      <w:r>
+        <w:t>:</w:t>
+      </w:r>
+      <w:r>
+        <w:t xml:space="preserve"> </w:t>
+      </w:r>
+      <w:hyperlink r:id="rId30" w:history="1">
+        <w:r>
+          <w:rPr>
+            <w:rStyle w:val="Hyperlink"/>
+          </w:rPr>
+          <w:t>recommended reading</w:t>
+        </w:r>
+      </w:hyperlink>
+    </w:p>
+    <w:p>
+      <w:pPr>
+        <w:pStyle w:val="NoSpacing"/>
+        <w:numPr>
+          <w:ilvl w:val="0"/>
+          <w:numId w:val="10"/>
+        </w:numPr>
+      </w:pPr>
+      <w:r>
+        <w:t>Voltage amplifier</w:t>
+      </w:r>
+      <w:r>
+        <w:t xml:space="preserve"> (non-inverting)</w:t>
+      </w:r>
+      <w:r>
+        <w:t>:</w:t>
+      </w:r>
+    </w:p>
+    <w:p>
+      <w:pPr>
+        <w:pStyle w:val="NoSpacing"/>
+        <w:numPr>
+          <w:ilvl w:val="1"/>
+          <w:numId w:val="10"/>
+        </w:numPr>
       </w:pPr>
       <w:r>
         <w:rPr>
           <w:noProof/>
           <w:lang w:eastAsia="en-CA"/>
         </w:rPr>
+        <w:drawing>
+          <wp:inline distT="0" distB="0" distL="0" distR="0" wp14:anchorId="63FC944D" wp14:editId="6BD23825">
+            <wp:extent cx="2385975" cy="1808328"/>
+            <wp:effectExtent l="0" t="0" r="0" b="1905"/>
+            <wp:docPr id="24" name="Picture 24" descr="http://www.electronics-radio.com/articles/analogue_circuits/operational-amplifier-op-amp/op-amp_basic_non_inv.gif">
+              <a:hlinkClick xmlns:a="http://schemas.openxmlformats.org/drawingml/2006/main" r:id="rId31"/>
+            </wp:docPr>
+            <wp:cNvGraphicFramePr>
+              <a:graphicFrameLocks xmlns:a="http://schemas.openxmlformats.org/drawingml/2006/main" noChangeAspect="1"/>
+            </wp:cNvGraphicFramePr>
+            <a:graphic xmlns:a="http://schemas.openxmlformats.org/drawingml/2006/main">
+              <a:graphicData uri="http://schemas.openxmlformats.org/drawingml/2006/picture">
+                <pic:pic xmlns:pic="http://schemas.openxmlformats.org/drawingml/2006/picture">
+                  <pic:nvPicPr>
+                    <pic:cNvPr id="0" name="Picture 33" descr="http://www.electronics-radio.com/articles/analogue_circuits/operational-amplifier-op-amp/op-amp_basic_non_inv.gif"/>
+                    <pic:cNvPicPr>
+                      <a:picLocks noChangeAspect="1" noChangeArrowheads="1"/>
+                    </pic:cNvPicPr>
+                  </pic:nvPicPr>
+                  <pic:blipFill>
+                    <a:blip r:embed="rId32">
+                      <a:extLst>
+                        <a:ext uri="{28A0092B-C50C-407E-A947-70E740481C1C}">
+                          <a14:useLocalDpi xmlns:a14="http://schemas.microsoft.com/office/drawing/2010/main" val="0"/>
+                        </a:ext>
+                      </a:extLst>
+                    </a:blip>
+                    <a:srcRect/>
+                    <a:stretch>
+                      <a:fillRect/>
+                    </a:stretch>
+                  </pic:blipFill>
+                  <pic:spPr bwMode="auto">
+                    <a:xfrm>
+                      <a:off x="0" y="0"/>
+                      <a:ext cx="2386069" cy="1808399"/>
+                    </a:xfrm>
+                    <a:prstGeom prst="rect">
+                      <a:avLst/>
+                    </a:prstGeom>
+                    <a:noFill/>
+                    <a:ln>
+                      <a:noFill/>
+                    </a:ln>
+                  </pic:spPr>
+                </pic:pic>
+              </a:graphicData>
+            </a:graphic>
+          </wp:inline>
+        </w:drawing>
+      </w:r>
+    </w:p>
+    <w:p>
+      <w:pPr>
+        <w:pStyle w:val="NoSpacing"/>
+        <w:numPr>
+          <w:ilvl w:val="1"/>
+          <w:numId w:val="10"/>
+        </w:numPr>
+      </w:pPr>
+      <w:r>
+        <w:t xml:space="preserve">Gain </w:t>
+      </w:r>
+      <w:proofErr w:type="gramStart"/>
+      <w:r>
+        <w:t xml:space="preserve">= </w:t>
+      </w:r>
+      <w:proofErr w:type="gramEnd"/>
+      <w:r>
+        <w:rPr>
+          <w:position w:val="-30"/>
+        </w:rPr>
+        <w:object w:dxaOrig="680" w:dyaOrig="680">
+          <v:shape id="_x0000_i1036" type="#_x0000_t75" style="width:33.85pt;height:33.85pt" o:ole="">
+            <v:imagedata r:id="rId33" o:title=""/>
+          </v:shape>
+          <o:OLEObject Type="Embed" ProgID="Equation.DSMT4" ShapeID="_x0000_i1036" DrawAspect="Content" ObjectID="_1479630456" r:id="rId34"/>
+        </w:object>
+      </w:r>
+      <w:r>
+        <w:t>, since the output tries to compensate for voltage divider rule going into V</w:t>
+      </w:r>
+      <w:r>
+        <w:rPr>
+          <w:vertAlign w:val="subscript"/>
+        </w:rPr>
+        <w:t>−</w:t>
+      </w:r>
+      <w:r>
+        <w:t xml:space="preserve"> to match the V</w:t>
+      </w:r>
+      <w:r>
+        <w:rPr>
+          <w:vertAlign w:val="subscript"/>
+        </w:rPr>
+        <w:t>+</w:t>
+      </w:r>
+      <w:r>
+        <w:t>.</w:t>
+      </w:r>
+    </w:p>
+    <w:p>
+      <w:pPr>
+        <w:pStyle w:val="NoSpacing"/>
+        <w:numPr>
+          <w:ilvl w:val="1"/>
+          <w:numId w:val="10"/>
+        </w:numPr>
+      </w:pPr>
+      <w:r>
+        <w:rPr>
+          <w:position w:val="-32"/>
+        </w:rPr>
+        <w:object w:dxaOrig="1500" w:dyaOrig="760">
+          <v:shape id="_x0000_i1037" type="#_x0000_t75" style="width:75.2pt;height:38.15pt" o:ole="">
+            <v:imagedata r:id="rId35" o:title=""/>
+          </v:shape>
+          <o:OLEObject Type="Embed" ProgID="Equation.DSMT4" ShapeID="_x0000_i1037" DrawAspect="Content" ObjectID="_1479630457" r:id="rId36"/>
+        </w:object>
+      </w:r>
+    </w:p>
+    <w:p>
+      <w:pPr>
+        <w:pStyle w:val="NoSpacing"/>
+        <w:numPr>
+          <w:ilvl w:val="1"/>
+          <w:numId w:val="10"/>
+        </w:numPr>
+      </w:pPr>
+    </w:p>
+    <w:p>
+      <w:pPr>
+        <w:pStyle w:val="NoSpacing"/>
+        <w:numPr>
+          <w:ilvl w:val="0"/>
+          <w:numId w:val="10"/>
+        </w:numPr>
+      </w:pPr>
+      <w:r>
+        <w:t>Inverting amplifier</w:t>
+      </w:r>
+    </w:p>
+    <w:p>
+      <w:pPr>
+        <w:pStyle w:val="NoSpacing"/>
+        <w:numPr>
+          <w:ilvl w:val="1"/>
+          <w:numId w:val="10"/>
+        </w:numPr>
+      </w:pPr>
+      <w:r>
+        <w:rPr>
+          <w:noProof/>
+          <w:lang w:eastAsia="en-CA"/>
+        </w:rPr>
         <w:lastRenderedPageBreak/>
+        <w:drawing>
+          <wp:inline distT="0" distB="0" distL="0" distR="0">
+            <wp:extent cx="2859405" cy="1664970"/>
+            <wp:effectExtent l="0" t="0" r="0" b="0"/>
+            <wp:docPr id="23" name="Picture 23" descr="File:Op-Amp Inverting Amplifier.svg">
+              <a:hlinkClick xmlns:a="http://schemas.openxmlformats.org/drawingml/2006/main" r:id="rId37"/>
+            </wp:docPr>
+            <wp:cNvGraphicFramePr>
+              <a:graphicFrameLocks xmlns:a="http://schemas.openxmlformats.org/drawingml/2006/main" noChangeAspect="1"/>
+            </wp:cNvGraphicFramePr>
+            <a:graphic xmlns:a="http://schemas.openxmlformats.org/drawingml/2006/main">
+              <a:graphicData uri="http://schemas.openxmlformats.org/drawingml/2006/picture">
+                <pic:pic xmlns:pic="http://schemas.openxmlformats.org/drawingml/2006/picture">
+                  <pic:nvPicPr>
+                    <pic:cNvPr id="0" name="Picture 31" descr="File:Op-Amp Inverting Amplifier.svg"/>
+                    <pic:cNvPicPr>
+                      <a:picLocks noChangeAspect="1" noChangeArrowheads="1"/>
+                    </pic:cNvPicPr>
+                  </pic:nvPicPr>
+                  <pic:blipFill>
+                    <a:blip r:embed="rId38">
+                      <a:extLst>
+                        <a:ext uri="{28A0092B-C50C-407E-A947-70E740481C1C}">
+                          <a14:useLocalDpi xmlns:a14="http://schemas.microsoft.com/office/drawing/2010/main" val="0"/>
+                        </a:ext>
+                      </a:extLst>
+                    </a:blip>
+                    <a:srcRect/>
+                    <a:stretch>
+                      <a:fillRect/>
+                    </a:stretch>
+                  </pic:blipFill>
+                  <pic:spPr bwMode="auto">
+                    <a:xfrm>
+                      <a:off x="0" y="0"/>
+                      <a:ext cx="2859405" cy="1664970"/>
+                    </a:xfrm>
+                    <a:prstGeom prst="rect">
+                      <a:avLst/>
+                    </a:prstGeom>
+                    <a:noFill/>
+                    <a:ln>
+                      <a:noFill/>
+                    </a:ln>
+                  </pic:spPr>
+                </pic:pic>
+              </a:graphicData>
+            </a:graphic>
+          </wp:inline>
+        </w:drawing>
+      </w:r>
+    </w:p>
+    <w:p>
+      <w:pPr>
+        <w:pStyle w:val="NoSpacing"/>
+        <w:numPr>
+          <w:ilvl w:val="1"/>
+          <w:numId w:val="10"/>
+        </w:numPr>
+      </w:pPr>
+      <w:r>
+        <w:rPr>
+          <w:b/>
+        </w:rPr>
+        <w:t>Virtual Ground</w:t>
+      </w:r>
+      <w:r>
+        <w:t>:</w:t>
+      </w:r>
+      <w:r>
+        <w:t xml:space="preserve"> since the bottom guy is ground, it has 0V, but the op-amp tries to make both have 0V</w:t>
+      </w:r>
+    </w:p>
+    <w:p>
+      <w:pPr>
+        <w:pStyle w:val="NoSpacing"/>
+        <w:numPr>
+          <w:ilvl w:val="1"/>
+          <w:numId w:val="10"/>
+        </w:numPr>
+      </w:pPr>
+      <w:r>
+        <w:t>If there’s a +1V input, t</w:t>
+      </w:r>
+      <w:r>
+        <w:t xml:space="preserve">his </w:t>
+      </w:r>
+      <w:r>
+        <w:t>results in an inverting amplifier because it uses the output to compensate for the difference in the inputs, sending back a negative through the feedback loop. Now there’s −1V coming in and it tries to compensate again.</w:t>
+      </w:r>
+    </w:p>
+    <w:p>
+      <w:pPr>
+        <w:pStyle w:val="NoSpacing"/>
+        <w:numPr>
+          <w:ilvl w:val="1"/>
+          <w:numId w:val="10"/>
+        </w:numPr>
+      </w:pPr>
+      <w:r>
+        <w:rPr>
+          <w:position w:val="-30"/>
+        </w:rPr>
+        <w:object w:dxaOrig="880" w:dyaOrig="680">
+          <v:shape id="_x0000_i1038" type="#_x0000_t75" style="width:44.05pt;height:33.85pt" o:ole="">
+            <v:imagedata r:id="rId39" o:title=""/>
+          </v:shape>
+          <o:OLEObject Type="Embed" ProgID="Equation.DSMT4" ShapeID="_x0000_i1038" DrawAspect="Content" ObjectID="_1479630458" r:id="rId40"/>
+        </w:object>
+      </w:r>
+    </w:p>
+    <w:p>
+      <w:pPr>
+        <w:pStyle w:val="NoSpacing"/>
+      </w:pPr>
+    </w:p>
+    <w:p>
+      <w:pPr>
+        <w:pStyle w:val="NoSpacing"/>
+      </w:pPr>
+      <w:r>
+        <w:rPr>
+          <w:b/>
+        </w:rPr>
+        <w:t>Pull up resistor</w:t>
+      </w:r>
+      <w:r>
+        <w:t>: When the switch is open, the pull</w:t>
+      </w:r>
+      <w:r>
+        <w:t>-</w:t>
+      </w:r>
+      <w:r>
+        <w:t xml:space="preserve">up resistor brings the voltage up, while when it’s closed, </w:t>
+      </w:r>
+      <w:r>
+        <w:rPr>
+          <w:i/>
+        </w:rPr>
+        <w:t>v</w:t>
+      </w:r>
+      <w:r>
+        <w:t xml:space="preserve"> goes to ground</w:t>
+      </w:r>
+    </w:p>
+    <w:p>
+      <w:pPr>
+        <w:pStyle w:val="NoSpacing"/>
+      </w:pPr>
+      <w:r>
+        <w:rPr>
+          <w:noProof/>
+          <w:lang w:eastAsia="en-CA"/>
+        </w:rPr>
         <w:drawing>
           <wp:inline distT="0" distB="0" distL="0" distR="0" wp14:anchorId="4DAF48AD" wp14:editId="5883F701">
             <wp:extent cx="1187470" cy="1679575"/>
@@ -1570,7 +2352,7 @@
                     </pic:cNvPicPr>
                   </pic:nvPicPr>
                   <pic:blipFill>
-                    <a:blip r:embed="rId25">
+                    <a:blip r:embed="rId41">
                       <a:extLst>
                         <a:ext uri="{28A0092B-C50C-407E-A947-70E740481C1C}">
                           <a14:useLocalDpi xmlns:a14="http://schemas.microsoft.com/office/drawing/2010/main" val="0"/>
@@ -1606,6 +2388,37 @@
       <w:pPr>
         <w:pStyle w:val="NoSpacing"/>
       </w:pPr>
+      <w:proofErr w:type="spellStart"/>
+      <w:r>
+        <w:t>InitTypeDef</w:t>
+      </w:r>
+      <w:proofErr w:type="spellEnd"/>
+      <w:r>
+        <w:t>: general object</w:t>
+      </w:r>
+    </w:p>
+    <w:p>
+      <w:pPr>
+        <w:pStyle w:val="NoSpacing"/>
+      </w:pPr>
+    </w:p>
+    <w:p>
+      <w:pPr>
+        <w:pStyle w:val="NoSpacing"/>
+      </w:pPr>
+      <w:proofErr w:type="spellStart"/>
+      <w:r>
+        <w:t>GPIO.initStructure.GPIO_PuPd_UP</w:t>
+      </w:r>
+      <w:proofErr w:type="spellEnd"/>
+      <w:r>
+        <w:t>;</w:t>
+      </w:r>
+    </w:p>
+    <w:p>
+      <w:pPr>
+        <w:pStyle w:val="NoSpacing"/>
+      </w:pPr>
       <w:r>
         <w:rPr>
           <w:b/>
@@ -1643,7 +2456,7 @@
                     </pic:cNvPicPr>
                   </pic:nvPicPr>
                   <pic:blipFill>
-                    <a:blip r:embed="rId26">
+                    <a:blip r:embed="rId42">
                       <a:extLst>
                         <a:ext uri="{28A0092B-C50C-407E-A947-70E740481C1C}">
                           <a14:useLocalDpi xmlns:a14="http://schemas.microsoft.com/office/drawing/2010/main" val="0"/>
@@ -1702,6 +2515,7 @@
         <w:pStyle w:val="NoSpacing"/>
       </w:pPr>
       <w:r>
+        <w:lastRenderedPageBreak/>
         <w:t>e.g.</w:t>
       </w:r>
       <w:r>
@@ -1722,7 +2536,7 @@
             <wp:extent cx="4660900" cy="2169795"/>
             <wp:effectExtent l="0" t="0" r="6350" b="1905"/>
             <wp:docPr id="15" name="Picture 15" descr="http://www.bristolwatch.com/PIC18F2550/pwm.png">
-              <a:hlinkClick xmlns:a="http://schemas.openxmlformats.org/drawingml/2006/main" r:id="rId27"/>
+              <a:hlinkClick xmlns:a="http://schemas.openxmlformats.org/drawingml/2006/main" r:id="rId43"/>
             </wp:docPr>
             <wp:cNvGraphicFramePr>
               <a:graphicFrameLocks xmlns:a="http://schemas.openxmlformats.org/drawingml/2006/main" noChangeAspect="1"/>
@@ -1737,7 +2551,7 @@
                     </pic:cNvPicPr>
                   </pic:nvPicPr>
                   <pic:blipFill>
-                    <a:blip r:embed="rId28">
+                    <a:blip r:embed="rId44">
                       <a:extLst>
                         <a:ext uri="{28A0092B-C50C-407E-A947-70E740481C1C}">
                           <a14:useLocalDpi xmlns:a14="http://schemas.microsoft.com/office/drawing/2010/main" val="0"/>
@@ -1795,7 +2609,6 @@
           <w:noProof/>
           <w:lang w:eastAsia="en-CA"/>
         </w:rPr>
-        <w:lastRenderedPageBreak/>
         <w:drawing>
           <wp:inline distT="0" distB="0" distL="0" distR="0" wp14:anchorId="56FBF89A" wp14:editId="1B7D0809">
             <wp:extent cx="3050275" cy="2229319"/>
@@ -1812,7 +2625,7 @@
                     <pic:cNvPicPr/>
                   </pic:nvPicPr>
                   <pic:blipFill>
-                    <a:blip r:embed="rId29"/>
+                    <a:blip r:embed="rId45"/>
                     <a:stretch>
                       <a:fillRect/>
                     </a:stretch>
@@ -1832,8 +2645,6 @@
           </wp:inline>
         </w:drawing>
       </w:r>
-      <w:bookmarkStart w:id="5" w:name="_GoBack"/>
-      <w:bookmarkEnd w:id="5"/>
     </w:p>
     <w:p>
       <w:pPr>
@@ -1894,9 +2705,9 @@
         </w:rPr>
         <w:object w:dxaOrig="1980" w:dyaOrig="680">
           <v:shape id="_x0000_i1031" type="#_x0000_t75" style="width:98.85pt;height:33.85pt" o:ole="">
-            <v:imagedata r:id="rId30" o:title=""/>
+            <v:imagedata r:id="rId46" o:title=""/>
           </v:shape>
-          <o:OLEObject Type="Embed" ProgID="Equation.DSMT4" ShapeID="_x0000_i1031" DrawAspect="Content" ObjectID="_1479584220" r:id="rId31"/>
+          <o:OLEObject Type="Embed" ProgID="Equation.DSMT4" ShapeID="_x0000_i1031" DrawAspect="Content" ObjectID="_1479630459" r:id="rId47"/>
         </w:object>
       </w:r>
     </w:p>
@@ -1979,9 +2790,9 @@
         </w:rPr>
         <w:object w:dxaOrig="2480" w:dyaOrig="800">
           <v:shape id="_x0000_i1032" type="#_x0000_t75" style="width:124.1pt;height:39.75pt" o:ole="">
-            <v:imagedata r:id="rId32" o:title=""/>
+            <v:imagedata r:id="rId48" o:title=""/>
           </v:shape>
-          <o:OLEObject Type="Embed" ProgID="Equation.DSMT4" ShapeID="_x0000_i1032" DrawAspect="Content" ObjectID="_1479584221" r:id="rId33"/>
+          <o:OLEObject Type="Embed" ProgID="Equation.DSMT4" ShapeID="_x0000_i1032" DrawAspect="Content" ObjectID="_1479630460" r:id="rId49"/>
         </w:object>
       </w:r>
     </w:p>
@@ -2032,7 +2843,16 @@
         <w:t>:</w:t>
       </w:r>
       <w:r>
-        <w:t xml:space="preserve"> impedance of input lead(s)</w:t>
+        <w:t xml:space="preserve"> </w:t>
+      </w:r>
+      <w:r>
+        <w:t xml:space="preserve">allows for more sensitive inputs, </w:t>
+      </w:r>
+      <w:r>
+        <w:t>prevents</w:t>
+      </w:r>
+      <w:r>
+        <w:t xml:space="preserve"> current in</w:t>
       </w:r>
     </w:p>
     <w:p>
@@ -2055,37 +2875,7 @@
         <w:t xml:space="preserve">: </w:t>
       </w:r>
       <w:r>
-        <w:t>impedance of output lead(s)</w:t>
-      </w:r>
-    </w:p>
-    <w:p>
-      <w:pPr>
-        <w:pStyle w:val="NoSpacing"/>
-      </w:pPr>
-    </w:p>
-    <w:p>
-      <w:pPr>
-        <w:pStyle w:val="NoSpacing"/>
-      </w:pPr>
-      <w:r>
-        <w:rPr>
-          <w:b/>
-        </w:rPr>
-        <w:t>Angular Resolution</w:t>
-      </w:r>
-      <w:r>
-        <w:t xml:space="preserve">: </w:t>
-      </w:r>
-      <w:r>
-        <w:rPr>
-          <w:position w:val="-28"/>
-        </w:rPr>
-        <w:object w:dxaOrig="1400" w:dyaOrig="660">
-          <v:shape id="_x0000_i1033" type="#_x0000_t75" style="width:69.85pt;height:32.8pt" o:ole="">
-            <v:imagedata r:id="rId34" o:title=""/>
-          </v:shape>
-          <o:OLEObject Type="Embed" ProgID="Equation.DSMT4" ShapeID="_x0000_i1033" DrawAspect="Content" ObjectID="_1479584222" r:id="rId35"/>
-        </w:object>
+        <w:t>drives current</w:t>
       </w:r>
     </w:p>
     <w:p>
@@ -2103,7 +2893,7 @@
             <wp:extent cx="3935578" cy="2461418"/>
             <wp:effectExtent l="0" t="0" r="8255" b="0"/>
             <wp:docPr id="4" name="Picture 4">
-              <a:hlinkClick xmlns:a="http://schemas.openxmlformats.org/drawingml/2006/main" r:id="rId36"/>
+              <a:hlinkClick xmlns:a="http://schemas.openxmlformats.org/drawingml/2006/main" r:id="rId50"/>
             </wp:docPr>
             <wp:cNvGraphicFramePr>
               <a:graphicFrameLocks xmlns:a="http://schemas.openxmlformats.org/drawingml/2006/main" noChangeAspect="1"/>
@@ -2116,7 +2906,7 @@
                     <pic:cNvPicPr/>
                   </pic:nvPicPr>
                   <pic:blipFill>
-                    <a:blip r:embed="rId37"/>
+                    <a:blip r:embed="rId51"/>
                     <a:stretch>
                       <a:fillRect/>
                     </a:stretch>
@@ -2149,9 +2939,11 @@
       <w:pPr>
         <w:pStyle w:val="Heading1"/>
       </w:pPr>
+      <w:bookmarkStart w:id="7" w:name="_Toc405887588"/>
       <w:r>
         <w:t>Modulation</w:t>
       </w:r>
+      <w:bookmarkEnd w:id="7"/>
     </w:p>
     <w:p>
       <w:pPr>
@@ -2201,10 +2993,7 @@
         </w:numPr>
       </w:pPr>
       <w:r>
-        <w:t>low</w:t>
-      </w:r>
-      <w:r>
-        <w:t xml:space="preserve"> quality output</w:t>
+        <w:t>low quality output</w:t>
       </w:r>
     </w:p>
     <w:p>
@@ -2216,10 +3005,7 @@
         </w:numPr>
       </w:pPr>
       <w:r>
-        <w:t>cheap</w:t>
-      </w:r>
-      <w:r>
-        <w:t xml:space="preserve"> hardware to transmit &amp; receive</w:t>
+        <w:t>cheap hardware to transmit &amp; receive</w:t>
       </w:r>
     </w:p>
     <w:p>
@@ -2289,7 +3075,7 @@
                     <pic:cNvPicPr/>
                   </pic:nvPicPr>
                   <pic:blipFill>
-                    <a:blip r:embed="rId38"/>
+                    <a:blip r:embed="rId52"/>
                     <a:stretch>
                       <a:fillRect/>
                     </a:stretch>
@@ -2314,11 +3100,11 @@
       <w:pPr>
         <w:pStyle w:val="Heading2"/>
       </w:pPr>
-      <w:bookmarkStart w:id="6" w:name="_Toc405822937"/>
+      <w:bookmarkStart w:id="8" w:name="_Toc405887589"/>
       <w:r>
         <w:t>Filters</w:t>
       </w:r>
-      <w:bookmarkEnd w:id="6"/>
+      <w:bookmarkEnd w:id="8"/>
     </w:p>
     <w:p>
       <w:pPr>
@@ -2374,7 +3160,7 @@
                     <pic:cNvPicPr/>
                   </pic:nvPicPr>
                   <pic:blipFill>
-                    <a:blip r:embed="rId39"/>
+                    <a:blip r:embed="rId53"/>
                     <a:stretch>
                       <a:fillRect/>
                     </a:stretch>
@@ -2409,7 +3195,7 @@
             <wp:extent cx="4285615" cy="1801495"/>
             <wp:effectExtent l="0" t="0" r="635" b="8255"/>
             <wp:docPr id="19" name="Picture 19" descr="http://www.radio-electronics.com/info/rf-technology-design/rf-filters/filter-high-pass-design-01.gif">
-              <a:hlinkClick xmlns:a="http://schemas.openxmlformats.org/drawingml/2006/main" r:id="rId40"/>
+              <a:hlinkClick xmlns:a="http://schemas.openxmlformats.org/drawingml/2006/main" r:id="rId54"/>
             </wp:docPr>
             <wp:cNvGraphicFramePr>
               <a:graphicFrameLocks xmlns:a="http://schemas.openxmlformats.org/drawingml/2006/main" noChangeAspect="1"/>
@@ -2424,7 +3210,7 @@
                     </pic:cNvPicPr>
                   </pic:nvPicPr>
                   <pic:blipFill>
-                    <a:blip r:embed="rId41">
+                    <a:blip r:embed="rId55">
                       <a:extLst>
                         <a:ext uri="{28A0092B-C50C-407E-A947-70E740481C1C}">
                           <a14:useLocalDpi xmlns:a14="http://schemas.microsoft.com/office/drawing/2010/main" val="0"/>
@@ -2495,7 +3281,7 @@
                     <pic:cNvPicPr/>
                   </pic:nvPicPr>
                   <pic:blipFill>
-                    <a:blip r:embed="rId42"/>
+                    <a:blip r:embed="rId56"/>
                     <a:stretch>
                       <a:fillRect/>
                     </a:stretch>
@@ -2544,7 +3330,7 @@
             <wp:extent cx="1824567" cy="1368425"/>
             <wp:effectExtent l="0" t="0" r="4445" b="3175"/>
             <wp:docPr id="12" name="Picture 12" descr="http://www.rane.com/n170fig1.gif">
-              <a:hlinkClick xmlns:a="http://schemas.openxmlformats.org/drawingml/2006/main" r:id="rId43"/>
+              <a:hlinkClick xmlns:a="http://schemas.openxmlformats.org/drawingml/2006/main" r:id="rId57"/>
             </wp:docPr>
             <wp:cNvGraphicFramePr>
               <a:graphicFrameLocks xmlns:a="http://schemas.openxmlformats.org/drawingml/2006/main" noChangeAspect="1"/>
@@ -2559,7 +3345,7 @@
                     </pic:cNvPicPr>
                   </pic:nvPicPr>
                   <pic:blipFill>
-                    <a:blip r:embed="rId44">
+                    <a:blip r:embed="rId58">
                       <a:extLst>
                         <a:ext uri="{28A0092B-C50C-407E-A947-70E740481C1C}">
                           <a14:useLocalDpi xmlns:a14="http://schemas.microsoft.com/office/drawing/2010/main" val="0"/>
@@ -2619,7 +3405,7 @@
             <wp:extent cx="1952625" cy="1349723"/>
             <wp:effectExtent l="0" t="0" r="0" b="3175"/>
             <wp:docPr id="13" name="Picture 13" descr="http://www.circuitstoday.com/wp-content/uploads/2009/10/Frequency-Response-Twin-t-active-notch-filter.jpg">
-              <a:hlinkClick xmlns:a="http://schemas.openxmlformats.org/drawingml/2006/main" r:id="rId45"/>
+              <a:hlinkClick xmlns:a="http://schemas.openxmlformats.org/drawingml/2006/main" r:id="rId59"/>
             </wp:docPr>
             <wp:cNvGraphicFramePr>
               <a:graphicFrameLocks xmlns:a="http://schemas.openxmlformats.org/drawingml/2006/main" noChangeAspect="1"/>
@@ -2634,7 +3420,7 @@
                     </pic:cNvPicPr>
                   </pic:nvPicPr>
                   <pic:blipFill>
-                    <a:blip r:embed="rId46" cstate="print">
+                    <a:blip r:embed="rId60" cstate="print">
                       <a:extLst>
                         <a:ext uri="{28A0092B-C50C-407E-A947-70E740481C1C}">
                           <a14:useLocalDpi xmlns:a14="http://schemas.microsoft.com/office/drawing/2010/main" val="0"/>
@@ -2689,10 +3475,10 @@
           <w:position w:val="-48"/>
         </w:rPr>
         <w:object w:dxaOrig="3019" w:dyaOrig="1080">
-          <v:shape id="_x0000_i1034" type="#_x0000_t75" style="width:151pt;height:54.25pt" o:ole="">
-            <v:imagedata r:id="rId47" o:title=""/>
+          <v:shape id="_x0000_i1033" type="#_x0000_t75" style="width:151pt;height:54.25pt" o:ole="">
+            <v:imagedata r:id="rId61" o:title=""/>
           </v:shape>
-          <o:OLEObject Type="Embed" ProgID="Equation.DSMT4" ShapeID="_x0000_i1034" DrawAspect="Content" ObjectID="_1479584223" r:id="rId48"/>
+          <o:OLEObject Type="Embed" ProgID="Equation.DSMT4" ShapeID="_x0000_i1033" DrawAspect="Content" ObjectID="_1479630461" r:id="rId62"/>
         </w:object>
       </w:r>
     </w:p>
@@ -2700,11 +3486,11 @@
       <w:pPr>
         <w:pStyle w:val="Heading1"/>
       </w:pPr>
-      <w:bookmarkStart w:id="7" w:name="_Toc405822938"/>
+      <w:bookmarkStart w:id="9" w:name="_Toc405887590"/>
       <w:r>
         <w:t>Stepper Motors</w:t>
       </w:r>
-      <w:bookmarkEnd w:id="7"/>
+      <w:bookmarkEnd w:id="9"/>
     </w:p>
     <w:p>
       <w:pPr>
@@ -2734,7 +3520,7 @@
             <wp:extent cx="4125595" cy="3211195"/>
             <wp:effectExtent l="0" t="0" r="8255" b="0"/>
             <wp:docPr id="6" name="Picture 6" descr="http://hyperphysics.phy-astr.gsu.edu/hbase/magnetic/imgmag/dcmfor.gif">
-              <a:hlinkClick xmlns:a="http://schemas.openxmlformats.org/drawingml/2006/main" r:id="rId49"/>
+              <a:hlinkClick xmlns:a="http://schemas.openxmlformats.org/drawingml/2006/main" r:id="rId63"/>
             </wp:docPr>
             <wp:cNvGraphicFramePr>
               <a:graphicFrameLocks xmlns:a="http://schemas.openxmlformats.org/drawingml/2006/main" noChangeAspect="1"/>
@@ -2749,7 +3535,7 @@
                     </pic:cNvPicPr>
                   </pic:nvPicPr>
                   <pic:blipFill>
-                    <a:blip r:embed="rId50">
+                    <a:blip r:embed="rId64">
                       <a:extLst>
                         <a:ext uri="{28A0092B-C50C-407E-A947-70E740481C1C}">
                           <a14:useLocalDpi xmlns:a14="http://schemas.microsoft.com/office/drawing/2010/main" val="0"/>
@@ -2786,6 +3572,19 @@
         <w:pStyle w:val="NoSpacing"/>
       </w:pPr>
       <w:r>
+        <w:t>Think: right hand rule</w:t>
+      </w:r>
+    </w:p>
+    <w:p>
+      <w:pPr>
+        <w:pStyle w:val="NoSpacing"/>
+      </w:pPr>
+    </w:p>
+    <w:p>
+      <w:pPr>
+        <w:pStyle w:val="NoSpacing"/>
+      </w:pPr>
+      <w:r>
         <w:rPr>
           <w:b/>
         </w:rPr>
@@ -2810,7 +3609,7 @@
             <wp:extent cx="2279650" cy="968136"/>
             <wp:effectExtent l="0" t="0" r="6350" b="3810"/>
             <wp:docPr id="9" name="Picture 9" descr="http://hyperphysics.phy-astr.gsu.edu/hbase/magnetic/imgmag/comtat.gif">
-              <a:hlinkClick xmlns:a="http://schemas.openxmlformats.org/drawingml/2006/main" r:id="rId51"/>
+              <a:hlinkClick xmlns:a="http://schemas.openxmlformats.org/drawingml/2006/main" r:id="rId65"/>
             </wp:docPr>
             <wp:cNvGraphicFramePr>
               <a:graphicFrameLocks xmlns:a="http://schemas.openxmlformats.org/drawingml/2006/main" noChangeAspect="1"/>
@@ -2825,7 +3624,7 @@
                     </pic:cNvPicPr>
                   </pic:nvPicPr>
                   <pic:blipFill>
-                    <a:blip r:embed="rId52">
+                    <a:blip r:embed="rId66">
                       <a:extLst>
                         <a:ext uri="{28A0092B-C50C-407E-A947-70E740481C1C}">
                           <a14:useLocalDpi xmlns:a14="http://schemas.microsoft.com/office/drawing/2010/main" val="0"/>
@@ -2968,7 +3767,7 @@
                     <pic:cNvPicPr/>
                   </pic:nvPicPr>
                   <pic:blipFill>
-                    <a:blip r:embed="rId53"/>
+                    <a:blip r:embed="rId67"/>
                     <a:stretch>
                       <a:fillRect/>
                     </a:stretch>
@@ -3038,7 +3837,7 @@
           <w:lang w:eastAsia="en-CA"/>
         </w:rPr>
         <w:drawing>
-          <wp:inline distT="0" distB="0" distL="0" distR="0" wp14:anchorId="1FD98C72" wp14:editId="77EDAA0F">
+          <wp:inline distT="0" distB="0" distL="0" distR="0" wp14:anchorId="51D7E1E5" wp14:editId="6201FF8E">
             <wp:extent cx="1059842" cy="1409659"/>
             <wp:effectExtent l="0" t="0" r="6985" b="635"/>
             <wp:docPr id="11" name="Picture 11"/>
@@ -3053,7 +3852,7 @@
                     <pic:cNvPicPr/>
                   </pic:nvPicPr>
                   <pic:blipFill>
-                    <a:blip r:embed="rId54"/>
+                    <a:blip r:embed="rId68"/>
                     <a:stretch>
                       <a:fillRect/>
                     </a:stretch>
@@ -3073,6 +3872,9 @@
           </wp:inline>
         </w:drawing>
       </w:r>
+      <w:r>
+        <w:t xml:space="preserve"> </w:t>
+      </w:r>
     </w:p>
     <w:p>
       <w:pPr>
@@ -3093,10 +3895,10 @@
           <w:position w:val="-32"/>
         </w:rPr>
         <w:object w:dxaOrig="2680" w:dyaOrig="700">
-          <v:shape id="_x0000_i1035" type="#_x0000_t75" style="width:134.35pt;height:35.45pt" o:ole="">
-            <v:imagedata r:id="rId55" o:title=""/>
+          <v:shape id="_x0000_i1034" type="#_x0000_t75" style="width:134.35pt;height:35.45pt" o:ole="">
+            <v:imagedata r:id="rId69" o:title=""/>
           </v:shape>
-          <o:OLEObject Type="Embed" ProgID="Equation.DSMT4" ShapeID="_x0000_i1035" DrawAspect="Content" ObjectID="_1479584224" r:id="rId56"/>
+          <o:OLEObject Type="Embed" ProgID="Equation.DSMT4" ShapeID="_x0000_i1034" DrawAspect="Content" ObjectID="_1479630462" r:id="rId70"/>
         </w:object>
       </w:r>
       <w:r>
@@ -3127,7 +3929,43 @@
         <w:t>Half-stepping</w:t>
       </w:r>
       <w:r>
-        <w:t>: alternating between 2 phase and single phase; reduces torque, but increases speed</w:t>
+        <w:t>: alternating between 2 phase and single phase</w:t>
+      </w:r>
+    </w:p>
+    <w:p>
+      <w:pPr>
+        <w:pStyle w:val="NoSpacing"/>
+        <w:numPr>
+          <w:ilvl w:val="0"/>
+          <w:numId w:val="8"/>
+        </w:numPr>
+      </w:pPr>
+      <w:r>
+        <w:t>reduces torque</w:t>
+      </w:r>
+    </w:p>
+    <w:p>
+      <w:pPr>
+        <w:pStyle w:val="NoSpacing"/>
+        <w:numPr>
+          <w:ilvl w:val="0"/>
+          <w:numId w:val="8"/>
+        </w:numPr>
+      </w:pPr>
+      <w:r>
+        <w:t>increases speed</w:t>
+      </w:r>
+    </w:p>
+    <w:p>
+      <w:pPr>
+        <w:pStyle w:val="NoSpacing"/>
+        <w:numPr>
+          <w:ilvl w:val="0"/>
+          <w:numId w:val="8"/>
+        </w:numPr>
+      </w:pPr>
+      <w:r>
+        <w:t>halves resolution</w:t>
       </w:r>
     </w:p>
     <w:p>
@@ -3158,7 +3996,7 @@
                     </pic:cNvPicPr>
                   </pic:nvPicPr>
                   <pic:blipFill>
-                    <a:blip r:embed="rId57">
+                    <a:blip r:embed="rId71">
                       <a:extLst>
                         <a:ext uri="{28A0092B-C50C-407E-A947-70E740481C1C}">
                           <a14:useLocalDpi xmlns:a14="http://schemas.microsoft.com/office/drawing/2010/main" val="0"/>
@@ -3189,50 +4027,56 @@
           </wp:inline>
         </w:drawing>
       </w:r>
-      <w:r>
-        <w:t xml:space="preserve"> </w:t>
-      </w:r>
-      <w:r>
-        <w:rPr>
-          <w:noProof/>
-          <w:lang w:eastAsia="en-CA"/>
-        </w:rPr>
-        <w:drawing>
-          <wp:inline distT="0" distB="0" distL="0" distR="0" wp14:anchorId="522411FD" wp14:editId="4CD2FF0F">
-            <wp:extent cx="2633472" cy="2621364"/>
-            <wp:effectExtent l="0" t="0" r="0" b="7620"/>
-            <wp:docPr id="8" name="Picture 8"/>
-            <wp:cNvGraphicFramePr>
-              <a:graphicFrameLocks xmlns:a="http://schemas.openxmlformats.org/drawingml/2006/main" noChangeAspect="1"/>
-            </wp:cNvGraphicFramePr>
-            <a:graphic xmlns:a="http://schemas.openxmlformats.org/drawingml/2006/main">
-              <a:graphicData uri="http://schemas.openxmlformats.org/drawingml/2006/picture">
-                <pic:pic xmlns:pic="http://schemas.openxmlformats.org/drawingml/2006/picture">
-                  <pic:nvPicPr>
-                    <pic:cNvPr id="0" name=""/>
-                    <pic:cNvPicPr/>
-                  </pic:nvPicPr>
-                  <pic:blipFill>
-                    <a:blip r:embed="rId58"/>
-                    <a:stretch>
-                      <a:fillRect/>
-                    </a:stretch>
-                  </pic:blipFill>
-                  <pic:spPr>
-                    <a:xfrm>
-                      <a:off x="0" y="0"/>
-                      <a:ext cx="2632548" cy="2620444"/>
-                    </a:xfrm>
-                    <a:prstGeom prst="rect">
-                      <a:avLst/>
-                    </a:prstGeom>
-                  </pic:spPr>
-                </pic:pic>
-              </a:graphicData>
-            </a:graphic>
-          </wp:inline>
-        </w:drawing>
-      </w:r>
+      <w:hyperlink r:id="rId72" w:history="1">
+        <w:r>
+          <w:rPr>
+            <w:rStyle w:val="Hyperlink"/>
+          </w:rPr>
+          <w:t xml:space="preserve"> </w:t>
+        </w:r>
+        <w:r>
+          <w:rPr>
+            <w:rStyle w:val="Hyperlink"/>
+            <w:noProof/>
+            <w:lang w:eastAsia="en-CA"/>
+          </w:rPr>
+          <w:drawing>
+            <wp:inline distT="0" distB="0" distL="0" distR="0" wp14:anchorId="69B349CF" wp14:editId="1E238310">
+              <wp:extent cx="2633472" cy="2621364"/>
+              <wp:effectExtent l="0" t="0" r="0" b="7620"/>
+              <wp:docPr id="8" name="Picture 8"/>
+              <wp:cNvGraphicFramePr>
+                <a:graphicFrameLocks xmlns:a="http://schemas.openxmlformats.org/drawingml/2006/main" noChangeAspect="1"/>
+              </wp:cNvGraphicFramePr>
+              <a:graphic xmlns:a="http://schemas.openxmlformats.org/drawingml/2006/main">
+                <a:graphicData uri="http://schemas.openxmlformats.org/drawingml/2006/picture">
+                  <pic:pic xmlns:pic="http://schemas.openxmlformats.org/drawingml/2006/picture">
+                    <pic:nvPicPr>
+                      <pic:cNvPr id="0" name=""/>
+                      <pic:cNvPicPr/>
+                    </pic:nvPicPr>
+                    <pic:blipFill>
+                      <a:blip r:embed="rId73"/>
+                      <a:stretch>
+                        <a:fillRect/>
+                      </a:stretch>
+                    </pic:blipFill>
+                    <pic:spPr>
+                      <a:xfrm>
+                        <a:off x="0" y="0"/>
+                        <a:ext cx="2632548" cy="2620444"/>
+                      </a:xfrm>
+                      <a:prstGeom prst="rect">
+                        <a:avLst/>
+                      </a:prstGeom>
+                    </pic:spPr>
+                  </pic:pic>
+                </a:graphicData>
+              </a:graphic>
+            </wp:inline>
+          </w:drawing>
+        </w:r>
+      </w:hyperlink>
     </w:p>
     <w:p>
       <w:pPr>
@@ -3257,7 +4101,7 @@
       <w:pPr>
         <w:pStyle w:val="NoSpacing"/>
       </w:pPr>
-      <w:hyperlink r:id="rId59" w:history="1">
+      <w:hyperlink r:id="rId74" w:history="1">
         <w:r>
           <w:rPr>
             <w:rStyle w:val="Hyperlink"/>
@@ -3282,6 +4126,7 @@
         <w:rPr>
           <w:b/>
         </w:rPr>
+        <w:lastRenderedPageBreak/>
         <w:t>Magnetic Reluctance</w:t>
       </w:r>
       <w:r>
@@ -3328,7 +4173,6 @@
         </w:numPr>
       </w:pPr>
       <w:r>
-        <w:lastRenderedPageBreak/>
         <w:t>coils in the middle stay the same, magnets on outside rotate</w:t>
       </w:r>
     </w:p>
@@ -3356,11 +4200,11 @@
         <w:rPr>
           <w:position w:val="-28"/>
         </w:rPr>
-        <w:object w:dxaOrig="2380" w:dyaOrig="660">
-          <v:shape id="_x0000_i1036" type="#_x0000_t75" style="width:118.75pt;height:32.8pt" o:ole="">
-            <v:imagedata r:id="rId60" o:title=""/>
+        <w:object w:dxaOrig="1960" w:dyaOrig="660">
+          <v:shape id="_x0000_i1039" type="#_x0000_t75" style="width:97.8pt;height:32.8pt" o:ole="">
+            <v:imagedata r:id="rId75" o:title=""/>
           </v:shape>
-          <o:OLEObject Type="Embed" ProgID="Equation.DSMT4" ShapeID="_x0000_i1036" DrawAspect="Content" ObjectID="_1479584225" r:id="rId61"/>
+          <o:OLEObject Type="Embed" ProgID="Equation.DSMT4" ShapeID="_x0000_i1039" DrawAspect="Content" ObjectID="_1479630463" r:id="rId76"/>
         </w:object>
       </w:r>
       <w:r>
@@ -3437,7 +4281,7 @@
                     <pic:cNvPicPr/>
                   </pic:nvPicPr>
                   <pic:blipFill>
-                    <a:blip r:embed="rId62"/>
+                    <a:blip r:embed="rId77"/>
                     <a:stretch>
                       <a:fillRect/>
                     </a:stretch>
@@ -3464,12 +4308,12 @@
       </w:pPr>
     </w:p>
     <w:sectPr>
-      <w:headerReference w:type="even" r:id="rId63"/>
-      <w:headerReference w:type="default" r:id="rId64"/>
-      <w:footerReference w:type="even" r:id="rId65"/>
-      <w:footerReference w:type="default" r:id="rId66"/>
-      <w:headerReference w:type="first" r:id="rId67"/>
-      <w:footerReference w:type="first" r:id="rId68"/>
+      <w:headerReference w:type="even" r:id="rId78"/>
+      <w:headerReference w:type="default" r:id="rId79"/>
+      <w:footerReference w:type="even" r:id="rId80"/>
+      <w:footerReference w:type="default" r:id="rId81"/>
+      <w:headerReference w:type="first" r:id="rId82"/>
+      <w:footerReference w:type="first" r:id="rId83"/>
       <w:pgSz w:w="12240" w:h="15840"/>
       <w:pgMar w:top="1440" w:right="1440" w:bottom="1440" w:left="1440" w:header="708" w:footer="708" w:gutter="0"/>
       <w:cols w:space="708"/>
@@ -3573,7 +4417,7 @@
                 <w:bCs/>
                 <w:noProof/>
               </w:rPr>
-              <w:t>4</w:t>
+              <w:t>10</w:t>
             </w:r>
             <w:r>
               <w:rPr>
@@ -3615,7 +4459,7 @@
                 <w:bCs/>
                 <w:noProof/>
               </w:rPr>
-              <w:t>9</w:t>
+              <w:t>10</w:t>
             </w:r>
             <w:r>
               <w:rPr>
@@ -3708,7 +4552,7 @@
   <w:abstractNum w:abstractNumId="0">
     <w:nsid w:val="043937D2"/>
     <w:multiLevelType w:val="hybridMultilevel"/>
-    <w:tmpl w:val="66E24378"/>
+    <w:tmpl w:val="46189D90"/>
     <w:lvl w:ilvl="0" w:tplc="10090001">
       <w:start w:val="1"/>
       <w:numFmt w:val="bullet"/>
@@ -3721,7 +4565,7 @@
         <w:rFonts w:ascii="Symbol" w:hAnsi="Symbol" w:hint="default"/>
       </w:rPr>
     </w:lvl>
-    <w:lvl w:ilvl="1" w:tplc="10090003" w:tentative="1">
+    <w:lvl w:ilvl="1" w:tplc="10090003">
       <w:start w:val="1"/>
       <w:numFmt w:val="bullet"/>
       <w:lvlText w:val="o"/>
@@ -4131,9 +4975,122 @@
     </w:lvl>
   </w:abstractNum>
   <w:abstractNum w:abstractNumId="4">
+    <w:nsid w:val="651B0F7B"/>
+    <w:multiLevelType w:val="hybridMultilevel"/>
+    <w:tmpl w:val="3D16F94A"/>
+    <w:lvl w:ilvl="0" w:tplc="10090001">
+      <w:start w:val="1"/>
+      <w:numFmt w:val="bullet"/>
+      <w:lvlText w:val=""/>
+      <w:lvlJc w:val="left"/>
+      <w:pPr>
+        <w:ind w:left="720" w:hanging="360"/>
+      </w:pPr>
+      <w:rPr>
+        <w:rFonts w:ascii="Symbol" w:hAnsi="Symbol" w:hint="default"/>
+      </w:rPr>
+    </w:lvl>
+    <w:lvl w:ilvl="1" w:tplc="10090003">
+      <w:start w:val="1"/>
+      <w:numFmt w:val="bullet"/>
+      <w:lvlText w:val="o"/>
+      <w:lvlJc w:val="left"/>
+      <w:pPr>
+        <w:ind w:left="1440" w:hanging="360"/>
+      </w:pPr>
+      <w:rPr>
+        <w:rFonts w:ascii="Courier New" w:hAnsi="Courier New" w:cs="Courier New" w:hint="default"/>
+      </w:rPr>
+    </w:lvl>
+    <w:lvl w:ilvl="2" w:tplc="10090005" w:tentative="1">
+      <w:start w:val="1"/>
+      <w:numFmt w:val="bullet"/>
+      <w:lvlText w:val=""/>
+      <w:lvlJc w:val="left"/>
+      <w:pPr>
+        <w:ind w:left="2160" w:hanging="360"/>
+      </w:pPr>
+      <w:rPr>
+        <w:rFonts w:ascii="Wingdings" w:hAnsi="Wingdings" w:hint="default"/>
+      </w:rPr>
+    </w:lvl>
+    <w:lvl w:ilvl="3" w:tplc="10090001" w:tentative="1">
+      <w:start w:val="1"/>
+      <w:numFmt w:val="bullet"/>
+      <w:lvlText w:val=""/>
+      <w:lvlJc w:val="left"/>
+      <w:pPr>
+        <w:ind w:left="2880" w:hanging="360"/>
+      </w:pPr>
+      <w:rPr>
+        <w:rFonts w:ascii="Symbol" w:hAnsi="Symbol" w:hint="default"/>
+      </w:rPr>
+    </w:lvl>
+    <w:lvl w:ilvl="4" w:tplc="10090003" w:tentative="1">
+      <w:start w:val="1"/>
+      <w:numFmt w:val="bullet"/>
+      <w:lvlText w:val="o"/>
+      <w:lvlJc w:val="left"/>
+      <w:pPr>
+        <w:ind w:left="3600" w:hanging="360"/>
+      </w:pPr>
+      <w:rPr>
+        <w:rFonts w:ascii="Courier New" w:hAnsi="Courier New" w:cs="Courier New" w:hint="default"/>
+      </w:rPr>
+    </w:lvl>
+    <w:lvl w:ilvl="5" w:tplc="10090005" w:tentative="1">
+      <w:start w:val="1"/>
+      <w:numFmt w:val="bullet"/>
+      <w:lvlText w:val=""/>
+      <w:lvlJc w:val="left"/>
+      <w:pPr>
+        <w:ind w:left="4320" w:hanging="360"/>
+      </w:pPr>
+      <w:rPr>
+        <w:rFonts w:ascii="Wingdings" w:hAnsi="Wingdings" w:hint="default"/>
+      </w:rPr>
+    </w:lvl>
+    <w:lvl w:ilvl="6" w:tplc="10090001" w:tentative="1">
+      <w:start w:val="1"/>
+      <w:numFmt w:val="bullet"/>
+      <w:lvlText w:val=""/>
+      <w:lvlJc w:val="left"/>
+      <w:pPr>
+        <w:ind w:left="5040" w:hanging="360"/>
+      </w:pPr>
+      <w:rPr>
+        <w:rFonts w:ascii="Symbol" w:hAnsi="Symbol" w:hint="default"/>
+      </w:rPr>
+    </w:lvl>
+    <w:lvl w:ilvl="7" w:tplc="10090003" w:tentative="1">
+      <w:start w:val="1"/>
+      <w:numFmt w:val="bullet"/>
+      <w:lvlText w:val="o"/>
+      <w:lvlJc w:val="left"/>
+      <w:pPr>
+        <w:ind w:left="5760" w:hanging="360"/>
+      </w:pPr>
+      <w:rPr>
+        <w:rFonts w:ascii="Courier New" w:hAnsi="Courier New" w:cs="Courier New" w:hint="default"/>
+      </w:rPr>
+    </w:lvl>
+    <w:lvl w:ilvl="8" w:tplc="10090005" w:tentative="1">
+      <w:start w:val="1"/>
+      <w:numFmt w:val="bullet"/>
+      <w:lvlText w:val=""/>
+      <w:lvlJc w:val="left"/>
+      <w:pPr>
+        <w:ind w:left="6480" w:hanging="360"/>
+      </w:pPr>
+      <w:rPr>
+        <w:rFonts w:ascii="Wingdings" w:hAnsi="Wingdings" w:hint="default"/>
+      </w:rPr>
+    </w:lvl>
+  </w:abstractNum>
+  <w:abstractNum w:abstractNumId="5">
     <w:nsid w:val="68C50D4C"/>
     <w:multiLevelType w:val="hybridMultilevel"/>
-    <w:tmpl w:val="35347C36"/>
+    <w:tmpl w:val="A9B07340"/>
     <w:lvl w:ilvl="0" w:tplc="10090001">
       <w:start w:val="1"/>
       <w:numFmt w:val="bullet"/>
@@ -4243,7 +5200,7 @@
       </w:rPr>
     </w:lvl>
   </w:abstractNum>
-  <w:abstractNum w:abstractNumId="5">
+  <w:abstractNum w:abstractNumId="6">
     <w:nsid w:val="6A982711"/>
     <w:multiLevelType w:val="hybridMultilevel"/>
     <w:tmpl w:val="C322A43E"/>
@@ -4356,7 +5313,7 @@
       </w:rPr>
     </w:lvl>
   </w:abstractNum>
-  <w:abstractNum w:abstractNumId="6">
+  <w:abstractNum w:abstractNumId="7">
     <w:nsid w:val="6D534507"/>
     <w:multiLevelType w:val="hybridMultilevel"/>
     <w:tmpl w:val="9BF69B00"/>
@@ -4469,7 +5426,7 @@
       </w:rPr>
     </w:lvl>
   </w:abstractNum>
-  <w:abstractNum w:abstractNumId="7">
+  <w:abstractNum w:abstractNumId="8">
     <w:nsid w:val="7122037F"/>
     <w:multiLevelType w:val="hybridMultilevel"/>
     <w:tmpl w:val="A748E682"/>
@@ -4555,7 +5512,7 @@
       </w:pPr>
     </w:lvl>
   </w:abstractNum>
-  <w:abstractNum w:abstractNumId="8">
+  <w:abstractNum w:abstractNumId="9">
     <w:nsid w:val="75DA00C1"/>
     <w:multiLevelType w:val="hybridMultilevel"/>
     <w:tmpl w:val="46EC3A60"/>
@@ -4669,31 +5626,34 @@
     </w:lvl>
   </w:abstractNum>
   <w:num w:numId="1">
-    <w:abstractNumId w:val="5"/>
+    <w:abstractNumId w:val="6"/>
   </w:num>
   <w:num w:numId="2">
-    <w:abstractNumId w:val="6"/>
+    <w:abstractNumId w:val="7"/>
   </w:num>
   <w:num w:numId="3">
     <w:abstractNumId w:val="0"/>
   </w:num>
   <w:num w:numId="4">
-    <w:abstractNumId w:val="7"/>
+    <w:abstractNumId w:val="8"/>
   </w:num>
   <w:num w:numId="5">
     <w:abstractNumId w:val="1"/>
   </w:num>
   <w:num w:numId="6">
-    <w:abstractNumId w:val="8"/>
+    <w:abstractNumId w:val="9"/>
   </w:num>
   <w:num w:numId="7">
     <w:abstractNumId w:val="3"/>
   </w:num>
   <w:num w:numId="8">
-    <w:abstractNumId w:val="4"/>
+    <w:abstractNumId w:val="5"/>
   </w:num>
   <w:num w:numId="9">
     <w:abstractNumId w:val="2"/>
+  </w:num>
+  <w:num w:numId="10">
+    <w:abstractNumId w:val="4"/>
   </w:num>
 </w:numbering>
 </file>
@@ -5890,7 +6850,7 @@
 </file>
 
 <file path=customXml/itemProps1.xml><?xml version="1.0" encoding="utf-8"?>
-<ds:datastoreItem xmlns:ds="http://schemas.openxmlformats.org/officeDocument/2006/customXml" ds:itemID="{59074E08-924B-416B-A1AC-4FF397C28988}">
+<ds:datastoreItem xmlns:ds="http://schemas.openxmlformats.org/officeDocument/2006/customXml" ds:itemID="{5DBF110E-4F47-4077-9829-C221C874A7E4}">
   <ds:schemaRefs>
     <ds:schemaRef ds:uri="http://schemas.openxmlformats.org/officeDocument/2006/bibliography"/>
   </ds:schemaRefs>

</xml_diff>